<commit_message>
Wrote further on Front-end. Khalid added paragraph about "Retrospekt fra forrige sprint"
</commit_message>
<xml_diff>
--- a/Sprint_oversikt/Sprint2_Gruppe9.docx
+++ b/Sprint_oversikt/Sprint2_Gruppe9.docx
@@ -387,7 +387,6 @@
         <w:rPr>
           <w:b/>
           <w:bCs/>
-          <w:color w:val="0F4761" w:themeColor="accent1" w:themeShade="BF"/>
         </w:rPr>
       </w:sdtEndPr>
       <w:sdtContent>
@@ -439,7 +438,7 @@
             </w:rPr>
             <w:fldChar w:fldCharType="separate"/>
           </w:r>
-          <w:hyperlink w:anchor="_Toc180789865" w:history="1">
+          <w:hyperlink w:anchor="_Toc180796601" w:history="1">
             <w:r>
               <w:rPr>
                 <w:rStyle w:val="Hyperkobling"/>
@@ -467,7 +466,7 @@
                 <w:noProof/>
                 <w:webHidden/>
               </w:rPr>
-              <w:instrText xml:space="preserve"> PAGEREF _Toc180789865 \h </w:instrText>
+              <w:instrText xml:space="preserve"> PAGEREF _Toc180796601 \h </w:instrText>
             </w:r>
             <w:r>
               <w:rPr>
@@ -510,7 +509,7 @@
               <w:lang w:eastAsia="nb-NO"/>
             </w:rPr>
           </w:pPr>
-          <w:hyperlink w:anchor="_Toc180789866" w:history="1">
+          <w:hyperlink w:anchor="_Toc180796602" w:history="1">
             <w:r>
               <w:rPr>
                 <w:rStyle w:val="Hyperkobling"/>
@@ -538,7 +537,7 @@
                 <w:noProof/>
                 <w:webHidden/>
               </w:rPr>
-              <w:instrText xml:space="preserve"> PAGEREF _Toc180789866 \h </w:instrText>
+              <w:instrText xml:space="preserve"> PAGEREF _Toc180796602 \h </w:instrText>
             </w:r>
             <w:r>
               <w:rPr>
@@ -581,7 +580,7 @@
               <w:lang w:eastAsia="nb-NO"/>
             </w:rPr>
           </w:pPr>
-          <w:hyperlink w:anchor="_Toc180789867" w:history="1">
+          <w:hyperlink w:anchor="_Toc180796603" w:history="1">
             <w:r>
               <w:rPr>
                 <w:rStyle w:val="Hyperkobling"/>
@@ -609,7 +608,7 @@
                 <w:noProof/>
                 <w:webHidden/>
               </w:rPr>
-              <w:instrText xml:space="preserve"> PAGEREF _Toc180789867 \h </w:instrText>
+              <w:instrText xml:space="preserve"> PAGEREF _Toc180796603 \h </w:instrText>
             </w:r>
             <w:r>
               <w:rPr>
@@ -652,14 +651,14 @@
               <w:lang w:eastAsia="nb-NO"/>
             </w:rPr>
           </w:pPr>
-          <w:hyperlink w:anchor="_Toc180789868" w:history="1">
+          <w:hyperlink w:anchor="_Toc180796604" w:history="1">
             <w:r>
               <w:rPr>
                 <w:rStyle w:val="Hyperkobling"/>
                 <w:rFonts w:ascii="Times New Roman" w:hAnsi="Times New Roman" w:cs="Times New Roman"/>
                 <w:noProof/>
               </w:rPr>
-              <w:t>Fremgangsmåte og arbeidsteknikk</w:t>
+              <w:t>Fremgangsmåte og arbeidsteknikk:</w:t>
             </w:r>
             <w:r>
               <w:rPr>
@@ -680,7 +679,7 @@
                 <w:noProof/>
                 <w:webHidden/>
               </w:rPr>
-              <w:instrText xml:space="preserve"> PAGEREF _Toc180789868 \h </w:instrText>
+              <w:instrText xml:space="preserve"> PAGEREF _Toc180796604 \h </w:instrText>
             </w:r>
             <w:r>
               <w:rPr>
@@ -723,7 +722,7 @@
               <w:lang w:eastAsia="nb-NO"/>
             </w:rPr>
           </w:pPr>
-          <w:hyperlink w:anchor="_Toc180789869" w:history="1">
+          <w:hyperlink w:anchor="_Toc180796605" w:history="1">
             <w:r>
               <w:rPr>
                 <w:rStyle w:val="Hyperkobling"/>
@@ -751,7 +750,7 @@
                 <w:noProof/>
                 <w:webHidden/>
               </w:rPr>
-              <w:instrText xml:space="preserve"> PAGEREF _Toc180789869 \h </w:instrText>
+              <w:instrText xml:space="preserve"> PAGEREF _Toc180796605 \h </w:instrText>
             </w:r>
             <w:r>
               <w:rPr>
@@ -771,7 +770,7 @@
                 <w:noProof/>
                 <w:webHidden/>
               </w:rPr>
-              <w:t>4</w:t>
+              <w:t>5</w:t>
             </w:r>
             <w:r>
               <w:rPr>
@@ -794,14 +793,14 @@
               <w:lang w:eastAsia="nb-NO"/>
             </w:rPr>
           </w:pPr>
-          <w:hyperlink w:anchor="_Toc180789870" w:history="1">
+          <w:hyperlink w:anchor="_Toc180796606" w:history="1">
             <w:r>
               <w:rPr>
                 <w:rStyle w:val="Hyperkobling"/>
                 <w:rFonts w:ascii="Times New Roman" w:hAnsi="Times New Roman" w:cs="Times New Roman"/>
                 <w:noProof/>
               </w:rPr>
-              <w:t>Implementasjon av Back-End</w:t>
+              <w:t>Implementasjon av Back-End i Front-End:</w:t>
             </w:r>
             <w:r>
               <w:rPr>
@@ -822,7 +821,7 @@
                 <w:noProof/>
                 <w:webHidden/>
               </w:rPr>
-              <w:instrText xml:space="preserve"> PAGEREF _Toc180789870 \h </w:instrText>
+              <w:instrText xml:space="preserve"> PAGEREF _Toc180796606 \h </w:instrText>
             </w:r>
             <w:r>
               <w:rPr>
@@ -843,6 +842,361 @@
                 <w:webHidden/>
               </w:rPr>
               <w:t>5</w:t>
+            </w:r>
+            <w:r>
+              <w:rPr>
+                <w:noProof/>
+                <w:webHidden/>
+              </w:rPr>
+              <w:fldChar w:fldCharType="end"/>
+            </w:r>
+          </w:hyperlink>
+        </w:p>
+        <w:p>
+          <w:pPr>
+            <w:pStyle w:val="INNH1"/>
+            <w:tabs>
+              <w:tab w:val="right" w:leader="dot" w:pos="9016"/>
+            </w:tabs>
+            <w:rPr>
+              <w:rFonts w:eastAsiaTheme="minorEastAsia"/>
+              <w:noProof/>
+              <w:lang w:eastAsia="nb-NO"/>
+            </w:rPr>
+          </w:pPr>
+          <w:hyperlink w:anchor="_Toc180796607" w:history="1">
+            <w:r>
+              <w:rPr>
+                <w:rStyle w:val="Hyperkobling"/>
+                <w:rFonts w:ascii="Times New Roman" w:hAnsi="Times New Roman" w:cs="Times New Roman"/>
+                <w:noProof/>
+              </w:rPr>
+              <w:t>Java-Backend (Hovedtittel)</w:t>
+            </w:r>
+            <w:r>
+              <w:rPr>
+                <w:noProof/>
+                <w:webHidden/>
+              </w:rPr>
+              <w:tab/>
+            </w:r>
+            <w:r>
+              <w:rPr>
+                <w:noProof/>
+                <w:webHidden/>
+              </w:rPr>
+              <w:fldChar w:fldCharType="begin"/>
+            </w:r>
+            <w:r>
+              <w:rPr>
+                <w:noProof/>
+                <w:webHidden/>
+              </w:rPr>
+              <w:instrText xml:space="preserve"> PAGEREF _Toc180796607 \h </w:instrText>
+            </w:r>
+            <w:r>
+              <w:rPr>
+                <w:noProof/>
+                <w:webHidden/>
+              </w:rPr>
+            </w:r>
+            <w:r>
+              <w:rPr>
+                <w:noProof/>
+                <w:webHidden/>
+              </w:rPr>
+              <w:fldChar w:fldCharType="separate"/>
+            </w:r>
+            <w:r>
+              <w:rPr>
+                <w:noProof/>
+                <w:webHidden/>
+              </w:rPr>
+              <w:t>7</w:t>
+            </w:r>
+            <w:r>
+              <w:rPr>
+                <w:noProof/>
+                <w:webHidden/>
+              </w:rPr>
+              <w:fldChar w:fldCharType="end"/>
+            </w:r>
+          </w:hyperlink>
+        </w:p>
+        <w:p>
+          <w:pPr>
+            <w:pStyle w:val="INNH1"/>
+            <w:tabs>
+              <w:tab w:val="right" w:leader="dot" w:pos="9016"/>
+            </w:tabs>
+            <w:rPr>
+              <w:rFonts w:eastAsiaTheme="minorEastAsia"/>
+              <w:noProof/>
+              <w:lang w:eastAsia="nb-NO"/>
+            </w:rPr>
+          </w:pPr>
+          <w:hyperlink w:anchor="_Toc180796608" w:history="1">
+            <w:r>
+              <w:rPr>
+                <w:rStyle w:val="Hyperkobling"/>
+                <w:rFonts w:ascii="Times New Roman" w:hAnsi="Times New Roman" w:cs="Times New Roman"/>
+                <w:noProof/>
+              </w:rPr>
+              <w:t>Database (Hovedtittel – Skrives av Khalid)</w:t>
+            </w:r>
+            <w:r>
+              <w:rPr>
+                <w:noProof/>
+                <w:webHidden/>
+              </w:rPr>
+              <w:tab/>
+            </w:r>
+            <w:r>
+              <w:rPr>
+                <w:noProof/>
+                <w:webHidden/>
+              </w:rPr>
+              <w:fldChar w:fldCharType="begin"/>
+            </w:r>
+            <w:r>
+              <w:rPr>
+                <w:noProof/>
+                <w:webHidden/>
+              </w:rPr>
+              <w:instrText xml:space="preserve"> PAGEREF _Toc180796608 \h </w:instrText>
+            </w:r>
+            <w:r>
+              <w:rPr>
+                <w:noProof/>
+                <w:webHidden/>
+              </w:rPr>
+            </w:r>
+            <w:r>
+              <w:rPr>
+                <w:noProof/>
+                <w:webHidden/>
+              </w:rPr>
+              <w:fldChar w:fldCharType="separate"/>
+            </w:r>
+            <w:r>
+              <w:rPr>
+                <w:noProof/>
+                <w:webHidden/>
+              </w:rPr>
+              <w:t>8</w:t>
+            </w:r>
+            <w:r>
+              <w:rPr>
+                <w:noProof/>
+                <w:webHidden/>
+              </w:rPr>
+              <w:fldChar w:fldCharType="end"/>
+            </w:r>
+          </w:hyperlink>
+        </w:p>
+        <w:p>
+          <w:pPr>
+            <w:pStyle w:val="INNH1"/>
+            <w:tabs>
+              <w:tab w:val="right" w:leader="dot" w:pos="9016"/>
+            </w:tabs>
+            <w:rPr>
+              <w:rFonts w:eastAsiaTheme="minorEastAsia"/>
+              <w:noProof/>
+              <w:lang w:eastAsia="nb-NO"/>
+            </w:rPr>
+          </w:pPr>
+          <w:hyperlink w:anchor="_Toc180796609" w:history="1">
+            <w:r>
+              <w:rPr>
+                <w:rStyle w:val="Hyperkobling"/>
+                <w:rFonts w:ascii="Times New Roman" w:hAnsi="Times New Roman" w:cs="Times New Roman"/>
+                <w:noProof/>
+              </w:rPr>
+              <w:t>Retrospekt fra forrige sprint (Alle, men spesielt Khalid.)</w:t>
+            </w:r>
+            <w:r>
+              <w:rPr>
+                <w:noProof/>
+                <w:webHidden/>
+              </w:rPr>
+              <w:tab/>
+            </w:r>
+            <w:r>
+              <w:rPr>
+                <w:noProof/>
+                <w:webHidden/>
+              </w:rPr>
+              <w:fldChar w:fldCharType="begin"/>
+            </w:r>
+            <w:r>
+              <w:rPr>
+                <w:noProof/>
+                <w:webHidden/>
+              </w:rPr>
+              <w:instrText xml:space="preserve"> PAGEREF _Toc180796609 \h </w:instrText>
+            </w:r>
+            <w:r>
+              <w:rPr>
+                <w:noProof/>
+                <w:webHidden/>
+              </w:rPr>
+            </w:r>
+            <w:r>
+              <w:rPr>
+                <w:noProof/>
+                <w:webHidden/>
+              </w:rPr>
+              <w:fldChar w:fldCharType="separate"/>
+            </w:r>
+            <w:r>
+              <w:rPr>
+                <w:noProof/>
+                <w:webHidden/>
+              </w:rPr>
+              <w:t>9</w:t>
+            </w:r>
+            <w:r>
+              <w:rPr>
+                <w:noProof/>
+                <w:webHidden/>
+              </w:rPr>
+              <w:fldChar w:fldCharType="end"/>
+            </w:r>
+          </w:hyperlink>
+        </w:p>
+        <w:p>
+          <w:pPr>
+            <w:pStyle w:val="INNH1"/>
+            <w:tabs>
+              <w:tab w:val="right" w:leader="dot" w:pos="9016"/>
+            </w:tabs>
+            <w:rPr>
+              <w:rFonts w:eastAsiaTheme="minorEastAsia"/>
+              <w:noProof/>
+              <w:lang w:eastAsia="nb-NO"/>
+            </w:rPr>
+          </w:pPr>
+          <w:hyperlink w:anchor="_Toc180796610" w:history="1">
+            <w:r>
+              <w:rPr>
+                <w:rStyle w:val="Hyperkobling"/>
+                <w:rFonts w:ascii="Times New Roman" w:hAnsi="Times New Roman" w:cs="Times New Roman"/>
+                <w:noProof/>
+              </w:rPr>
+              <w:t>Fremtidlig arbeid:</w:t>
+            </w:r>
+            <w:r>
+              <w:rPr>
+                <w:noProof/>
+                <w:webHidden/>
+              </w:rPr>
+              <w:tab/>
+            </w:r>
+            <w:r>
+              <w:rPr>
+                <w:noProof/>
+                <w:webHidden/>
+              </w:rPr>
+              <w:fldChar w:fldCharType="begin"/>
+            </w:r>
+            <w:r>
+              <w:rPr>
+                <w:noProof/>
+                <w:webHidden/>
+              </w:rPr>
+              <w:instrText xml:space="preserve"> PAGEREF _Toc180796610 \h </w:instrText>
+            </w:r>
+            <w:r>
+              <w:rPr>
+                <w:noProof/>
+                <w:webHidden/>
+              </w:rPr>
+            </w:r>
+            <w:r>
+              <w:rPr>
+                <w:noProof/>
+                <w:webHidden/>
+              </w:rPr>
+              <w:fldChar w:fldCharType="separate"/>
+            </w:r>
+            <w:r>
+              <w:rPr>
+                <w:noProof/>
+                <w:webHidden/>
+              </w:rPr>
+              <w:t>10</w:t>
+            </w:r>
+            <w:r>
+              <w:rPr>
+                <w:noProof/>
+                <w:webHidden/>
+              </w:rPr>
+              <w:fldChar w:fldCharType="end"/>
+            </w:r>
+          </w:hyperlink>
+        </w:p>
+        <w:p>
+          <w:pPr>
+            <w:pStyle w:val="INNH1"/>
+            <w:tabs>
+              <w:tab w:val="right" w:leader="dot" w:pos="9016"/>
+            </w:tabs>
+            <w:rPr>
+              <w:rFonts w:eastAsiaTheme="minorEastAsia"/>
+              <w:noProof/>
+              <w:lang w:eastAsia="nb-NO"/>
+            </w:rPr>
+          </w:pPr>
+          <w:hyperlink w:anchor="_Toc180796611" w:history="1">
+            <w:r>
+              <w:rPr>
+                <w:rStyle w:val="Hyperkobling"/>
+                <w:rFonts w:ascii="Times New Roman" w:hAnsi="Times New Roman" w:cs="Times New Roman"/>
+                <w:noProof/>
+              </w:rPr>
+              <w:t>Modeller og lenker: (Typisk skjermbilder, videoer, demo av det vi har gjort)</w:t>
+            </w:r>
+            <w:r>
+              <w:rPr>
+                <w:noProof/>
+                <w:webHidden/>
+              </w:rPr>
+              <w:tab/>
+            </w:r>
+            <w:r>
+              <w:rPr>
+                <w:noProof/>
+                <w:webHidden/>
+              </w:rPr>
+              <w:fldChar w:fldCharType="begin"/>
+            </w:r>
+            <w:r>
+              <w:rPr>
+                <w:noProof/>
+                <w:webHidden/>
+              </w:rPr>
+              <w:instrText xml:space="preserve"> PAGEREF _Toc180796611 \h </w:instrText>
+            </w:r>
+            <w:r>
+              <w:rPr>
+                <w:noProof/>
+                <w:webHidden/>
+              </w:rPr>
+            </w:r>
+            <w:r>
+              <w:rPr>
+                <w:noProof/>
+                <w:webHidden/>
+              </w:rPr>
+              <w:fldChar w:fldCharType="separate"/>
+            </w:r>
+            <w:r>
+              <w:rPr>
+                <w:noProof/>
+                <w:webHidden/>
+              </w:rPr>
+              <w:t>11</w:t>
             </w:r>
             <w:r>
               <w:rPr>
@@ -912,7 +1266,7 @@
           <w:szCs w:val="32"/>
         </w:rPr>
       </w:pPr>
-      <w:bookmarkStart w:id="0" w:name="_Toc180789865"/>
+      <w:bookmarkStart w:id="0" w:name="_Toc180796601"/>
       <w:r>
         <w:rPr>
           <w:rFonts w:ascii="Times New Roman" w:hAnsi="Times New Roman" w:cs="Times New Roman"/>
@@ -1215,8 +1569,16 @@
         <w:rPr>
           <w:rFonts w:ascii="Times New Roman" w:hAnsi="Times New Roman" w:cs="Times New Roman"/>
         </w:rPr>
-        <w:t>få til navigasjon, og fullverdig ux</w:t>
-      </w:r>
+        <w:t xml:space="preserve">få til navigasjon, og fullverdig </w:t>
+      </w:r>
+      <w:proofErr w:type="spellStart"/>
+      <w:r>
+        <w:rPr>
+          <w:rFonts w:ascii="Times New Roman" w:hAnsi="Times New Roman" w:cs="Times New Roman"/>
+        </w:rPr>
+        <w:t>ux</w:t>
+      </w:r>
+      <w:proofErr w:type="spellEnd"/>
       <w:r>
         <w:rPr>
           <w:rFonts w:ascii="Times New Roman" w:hAnsi="Times New Roman" w:cs="Times New Roman"/>
@@ -1340,7 +1702,7 @@
           <w:szCs w:val="32"/>
         </w:rPr>
       </w:pPr>
-      <w:bookmarkStart w:id="1" w:name="_Toc180789866"/>
+      <w:bookmarkStart w:id="1" w:name="_Toc180796602"/>
       <w:r>
         <w:rPr>
           <w:rFonts w:ascii="Times New Roman" w:hAnsi="Times New Roman" w:cs="Times New Roman"/>
@@ -1373,7 +1735,21 @@
         <w:rPr>
           <w:rFonts w:ascii="Times New Roman" w:hAnsi="Times New Roman" w:cs="Times New Roman"/>
         </w:rPr>
-        <w:t xml:space="preserve">Som Front-End har vi valgt å bruke Vue og Qusar som er to helt nye </w:t>
+        <w:t xml:space="preserve">Som Front-End har vi valgt å bruke Vue og </w:t>
+      </w:r>
+      <w:proofErr w:type="spellStart"/>
+      <w:r>
+        <w:rPr>
+          <w:rFonts w:ascii="Times New Roman" w:hAnsi="Times New Roman" w:cs="Times New Roman"/>
+        </w:rPr>
+        <w:t>Qusar</w:t>
+      </w:r>
+      <w:proofErr w:type="spellEnd"/>
+      <w:r>
+        <w:rPr>
+          <w:rFonts w:ascii="Times New Roman" w:hAnsi="Times New Roman" w:cs="Times New Roman"/>
+        </w:rPr>
+        <w:t xml:space="preserve"> som er to helt nye </w:t>
       </w:r>
       <w:r>
         <w:rPr>
@@ -1447,10 +1823,53 @@
         </w:rPr>
         <w:t>.</w:t>
       </w:r>
+      <w:r>
+        <w:rPr>
+          <w:rFonts w:ascii="Times New Roman" w:hAnsi="Times New Roman" w:cs="Times New Roman"/>
+        </w:rPr>
+        <w:t xml:space="preserve"> For å ha </w:t>
+      </w:r>
+      <w:r>
+        <w:rPr>
+          <w:rFonts w:ascii="Times New Roman" w:hAnsi="Times New Roman" w:cs="Times New Roman"/>
+        </w:rPr>
+        <w:t xml:space="preserve">noe å vise til det dere leser, ligger det </w:t>
+      </w:r>
+      <w:r>
+        <w:rPr>
+          <w:rFonts w:ascii="Times New Roman" w:hAnsi="Times New Roman" w:cs="Times New Roman"/>
+        </w:rPr>
+        <w:t>på GitHub</w:t>
+      </w:r>
+      <w:r>
+        <w:rPr>
+          <w:rFonts w:ascii="Times New Roman" w:hAnsi="Times New Roman" w:cs="Times New Roman"/>
+        </w:rPr>
+        <w:t xml:space="preserve"> en video som viser </w:t>
+      </w:r>
+      <w:r>
+        <w:rPr>
+          <w:rFonts w:ascii="Times New Roman" w:hAnsi="Times New Roman" w:cs="Times New Roman"/>
+        </w:rPr>
+        <w:t xml:space="preserve">og forklarer </w:t>
+      </w:r>
+      <w:r>
+        <w:rPr>
+          <w:rFonts w:ascii="Times New Roman" w:hAnsi="Times New Roman" w:cs="Times New Roman"/>
+        </w:rPr>
+        <w:t>Front-End struktur og resultat</w:t>
+      </w:r>
+      <w:r>
+        <w:rPr>
+          <w:rFonts w:ascii="Times New Roman" w:hAnsi="Times New Roman" w:cs="Times New Roman"/>
+        </w:rPr>
+        <w:t>. URL ligger under «Modeller og lenker».</w:t>
+      </w:r>
     </w:p>
     <w:p>
       <w:pPr>
         <w:pStyle w:val="Overskrift2"/>
+        <w:spacing w:line="360" w:lineRule="auto"/>
         <w:rPr>
           <w:rFonts w:ascii="Times New Roman" w:hAnsi="Times New Roman" w:cs="Times New Roman"/>
           <w:color w:val="auto"/>
@@ -1458,7 +1877,7 @@
           <w:szCs w:val="28"/>
         </w:rPr>
       </w:pPr>
-      <w:bookmarkStart w:id="2" w:name="_Toc180789867"/>
+      <w:bookmarkStart w:id="2" w:name="_Toc180796603"/>
       <w:r>
         <w:rPr>
           <w:rFonts w:ascii="Times New Roman" w:hAnsi="Times New Roman" w:cs="Times New Roman"/>
@@ -1487,7 +1906,7 @@
         <w:rPr>
           <w:rFonts w:ascii="Times New Roman" w:hAnsi="Times New Roman" w:cs="Times New Roman"/>
         </w:rPr>
-        <w:t>brukergrensesnitt og enkeltsideapplikasjoner.</w:t>
+        <w:t>brukergrensesnitt og enkeltsideapplikasjoner</w:t>
       </w:r>
       <w:r>
         <w:rPr>
@@ -1499,13 +1918,53 @@
         <w:rPr>
           <w:rFonts w:ascii="Times New Roman" w:hAnsi="Times New Roman" w:cs="Times New Roman"/>
         </w:rPr>
+        <w:t>(</w:t>
+      </w:r>
+      <w:r>
+        <w:rPr>
+          <w:rFonts w:ascii="Times New Roman" w:hAnsi="Times New Roman" w:cs="Times New Roman"/>
+          <w:i/>
+          <w:iCs/>
+        </w:rPr>
+        <w:t>Vue.js</w:t>
+      </w:r>
+      <w:r>
+        <w:rPr>
+          <w:rFonts w:ascii="Times New Roman" w:hAnsi="Times New Roman" w:cs="Times New Roman"/>
+        </w:rPr>
+        <w:t>, 2014)</w:t>
+      </w:r>
+      <w:r>
+        <w:rPr>
+          <w:rFonts w:ascii="Times New Roman" w:hAnsi="Times New Roman" w:cs="Times New Roman"/>
+        </w:rPr>
+        <w:t>.</w:t>
+      </w:r>
+      <w:r>
+        <w:rPr>
+          <w:rFonts w:ascii="Times New Roman" w:hAnsi="Times New Roman" w:cs="Times New Roman"/>
+        </w:rPr>
+        <w:t xml:space="preserve"> </w:t>
+      </w:r>
+      <w:r>
+        <w:rPr>
+          <w:rFonts w:ascii="Times New Roman" w:hAnsi="Times New Roman" w:cs="Times New Roman"/>
+        </w:rPr>
         <w:t xml:space="preserve">Vue bygger mye på HTML, CSS og JavaScript hvor mye </w:t>
       </w:r>
-      <w:r>
-        <w:rPr>
-          <w:rFonts w:ascii="Times New Roman" w:hAnsi="Times New Roman" w:cs="Times New Roman"/>
-        </w:rPr>
-        <w:t>syntaxen er lik</w:t>
+      <w:proofErr w:type="spellStart"/>
+      <w:r>
+        <w:rPr>
+          <w:rFonts w:ascii="Times New Roman" w:hAnsi="Times New Roman" w:cs="Times New Roman"/>
+        </w:rPr>
+        <w:t>syntaxen</w:t>
+      </w:r>
+      <w:proofErr w:type="spellEnd"/>
+      <w:r>
+        <w:rPr>
+          <w:rFonts w:ascii="Times New Roman" w:hAnsi="Times New Roman" w:cs="Times New Roman"/>
+        </w:rPr>
+        <w:t xml:space="preserve"> er lik</w:t>
       </w:r>
       <w:r>
         <w:rPr>
@@ -1523,14 +1982,28 @@
         <w:rPr>
           <w:rFonts w:ascii="Times New Roman" w:hAnsi="Times New Roman" w:cs="Times New Roman"/>
         </w:rPr>
-        <w:t xml:space="preserve"> vue-prosjekt tvinges man til en viss filstruktur og</w:t>
-      </w:r>
-      <w:r>
-        <w:rPr>
-          <w:rFonts w:ascii="Times New Roman" w:hAnsi="Times New Roman" w:cs="Times New Roman"/>
-        </w:rPr>
         <w:t xml:space="preserve"> </w:t>
       </w:r>
+      <w:proofErr w:type="spellStart"/>
+      <w:r>
+        <w:rPr>
+          <w:rFonts w:ascii="Times New Roman" w:hAnsi="Times New Roman" w:cs="Times New Roman"/>
+        </w:rPr>
+        <w:t>vue</w:t>
+      </w:r>
+      <w:proofErr w:type="spellEnd"/>
+      <w:r>
+        <w:rPr>
+          <w:rFonts w:ascii="Times New Roman" w:hAnsi="Times New Roman" w:cs="Times New Roman"/>
+        </w:rPr>
+        <w:t>-prosjekt tvinges man til en viss filstruktur og</w:t>
+      </w:r>
+      <w:r>
+        <w:rPr>
+          <w:rFonts w:ascii="Times New Roman" w:hAnsi="Times New Roman" w:cs="Times New Roman"/>
+        </w:rPr>
+        <w:t xml:space="preserve"> </w:t>
+      </w:r>
       <w:r>
         <w:rPr>
           <w:rFonts w:ascii="Times New Roman" w:hAnsi="Times New Roman" w:cs="Times New Roman"/>
@@ -1589,7 +2062,21 @@
         <w:rPr>
           <w:rFonts w:ascii="Times New Roman" w:hAnsi="Times New Roman" w:cs="Times New Roman"/>
         </w:rPr>
-        <w:t xml:space="preserve"> til å importere modulen «capacitor» som </w:t>
+        <w:t xml:space="preserve"> til å importere modulen «</w:t>
+      </w:r>
+      <w:proofErr w:type="spellStart"/>
+      <w:r>
+        <w:rPr>
+          <w:rFonts w:ascii="Times New Roman" w:hAnsi="Times New Roman" w:cs="Times New Roman"/>
+        </w:rPr>
+        <w:t>capacitor</w:t>
+      </w:r>
+      <w:proofErr w:type="spellEnd"/>
+      <w:r>
+        <w:rPr>
+          <w:rFonts w:ascii="Times New Roman" w:hAnsi="Times New Roman" w:cs="Times New Roman"/>
+        </w:rPr>
+        <w:t xml:space="preserve">» som </w:t>
       </w:r>
       <w:r>
         <w:rPr>
@@ -1597,11 +2084,53 @@
         </w:rPr>
         <w:t xml:space="preserve">gir oss muligheten til å sende koden til </w:t>
       </w:r>
-      <w:r>
-        <w:rPr>
-          <w:rFonts w:ascii="Times New Roman" w:hAnsi="Times New Roman" w:cs="Times New Roman"/>
-        </w:rPr>
-        <w:t xml:space="preserve">Xcode hvor den oversettes til Swift, som er Apples kodespråk. </w:t>
+      <w:proofErr w:type="spellStart"/>
+      <w:r>
+        <w:rPr>
+          <w:rFonts w:ascii="Times New Roman" w:hAnsi="Times New Roman" w:cs="Times New Roman"/>
+        </w:rPr>
+        <w:t>Xcode</w:t>
+      </w:r>
+      <w:proofErr w:type="spellEnd"/>
+      <w:r>
+        <w:rPr>
+          <w:rFonts w:ascii="Times New Roman" w:hAnsi="Times New Roman" w:cs="Times New Roman"/>
+        </w:rPr>
+        <w:t xml:space="preserve"> hvor den oversettes til Swift, som er Apples kodespråk</w:t>
+      </w:r>
+      <w:r>
+        <w:rPr>
+          <w:rFonts w:ascii="Times New Roman" w:hAnsi="Times New Roman" w:cs="Times New Roman"/>
+        </w:rPr>
+        <w:t xml:space="preserve"> </w:t>
+      </w:r>
+      <w:r>
+        <w:rPr>
+          <w:rFonts w:ascii="Times New Roman" w:hAnsi="Times New Roman" w:cs="Times New Roman"/>
+        </w:rPr>
+        <w:t>(</w:t>
+      </w:r>
+      <w:proofErr w:type="spellStart"/>
+      <w:r>
+        <w:rPr>
+          <w:rFonts w:ascii="Times New Roman" w:hAnsi="Times New Roman" w:cs="Times New Roman"/>
+          <w:i/>
+          <w:iCs/>
+        </w:rPr>
+        <w:t>Capacitor</w:t>
+      </w:r>
+      <w:proofErr w:type="spellEnd"/>
+      <w:r>
+        <w:rPr>
+          <w:rFonts w:ascii="Times New Roman" w:hAnsi="Times New Roman" w:cs="Times New Roman"/>
+        </w:rPr>
+        <w:t>, 2024)</w:t>
+      </w:r>
+      <w:r>
+        <w:rPr>
+          <w:rFonts w:ascii="Times New Roman" w:hAnsi="Times New Roman" w:cs="Times New Roman"/>
+        </w:rPr>
+        <w:t xml:space="preserve">. </w:t>
       </w:r>
       <w:r>
         <w:rPr>
@@ -1693,6 +2222,40 @@
         <w:rPr>
           <w:rFonts w:ascii="Times New Roman" w:hAnsi="Times New Roman" w:cs="Times New Roman"/>
         </w:rPr>
+        <w:t xml:space="preserve"> </w:t>
+      </w:r>
+      <w:r>
+        <w:rPr>
+          <w:rFonts w:ascii="Times New Roman" w:hAnsi="Times New Roman" w:cs="Times New Roman"/>
+        </w:rPr>
+        <w:t>(</w:t>
+      </w:r>
+      <w:r>
+        <w:rPr>
+          <w:rFonts w:ascii="Times New Roman" w:hAnsi="Times New Roman" w:cs="Times New Roman"/>
+          <w:i/>
+          <w:iCs/>
+        </w:rPr>
+        <w:t>Quasar</w:t>
+      </w:r>
+      <w:r>
+        <w:rPr>
+          <w:rFonts w:ascii="Times New Roman" w:hAnsi="Times New Roman" w:cs="Times New Roman"/>
+          <w:i/>
+          <w:iCs/>
+        </w:rPr>
+        <w:t xml:space="preserve">, </w:t>
+      </w:r>
+      <w:r>
+        <w:rPr>
+          <w:rFonts w:ascii="Times New Roman" w:hAnsi="Times New Roman" w:cs="Times New Roman"/>
+        </w:rPr>
+        <w:t>2020)</w:t>
+      </w:r>
+      <w:r>
+        <w:rPr>
+          <w:rFonts w:ascii="Times New Roman" w:hAnsi="Times New Roman" w:cs="Times New Roman"/>
+        </w:rPr>
         <w:t xml:space="preserve">. </w:t>
       </w:r>
       <w:r>
@@ -1705,7 +2268,21 @@
         <w:rPr>
           <w:rFonts w:ascii="Times New Roman" w:hAnsi="Times New Roman" w:cs="Times New Roman"/>
         </w:rPr>
-        <w:t>for utvikling av responsive web- og mobilapper</w:t>
+        <w:t xml:space="preserve">for utvikling av </w:t>
+      </w:r>
+      <w:proofErr w:type="spellStart"/>
+      <w:r>
+        <w:rPr>
+          <w:rFonts w:ascii="Times New Roman" w:hAnsi="Times New Roman" w:cs="Times New Roman"/>
+        </w:rPr>
+        <w:t>responsive</w:t>
+      </w:r>
+      <w:proofErr w:type="spellEnd"/>
+      <w:r>
+        <w:rPr>
+          <w:rFonts w:ascii="Times New Roman" w:hAnsi="Times New Roman" w:cs="Times New Roman"/>
+        </w:rPr>
+        <w:t xml:space="preserve"> web- og mobilapper</w:t>
       </w:r>
       <w:r>
         <w:rPr>
@@ -1755,11 +2332,19 @@
         </w:rPr>
         <w:t>«q-</w:t>
       </w:r>
-      <w:r>
-        <w:rPr>
-          <w:rFonts w:ascii="Times New Roman" w:hAnsi="Times New Roman" w:cs="Times New Roman"/>
-        </w:rPr>
-        <w:t>mt-</w:t>
+      <w:proofErr w:type="spellStart"/>
+      <w:r>
+        <w:rPr>
+          <w:rFonts w:ascii="Times New Roman" w:hAnsi="Times New Roman" w:cs="Times New Roman"/>
+        </w:rPr>
+        <w:t>mt</w:t>
+      </w:r>
+      <w:proofErr w:type="spellEnd"/>
+      <w:r>
+        <w:rPr>
+          <w:rFonts w:ascii="Times New Roman" w:hAnsi="Times New Roman" w:cs="Times New Roman"/>
+        </w:rPr>
+        <w:t>-</w:t>
       </w:r>
       <w:r>
         <w:rPr>
@@ -1783,13 +2368,394 @@
         <w:rPr>
           <w:rFonts w:ascii="Times New Roman" w:hAnsi="Times New Roman" w:cs="Times New Roman"/>
         </w:rPr>
-        <w:t>margin-top</w:t>
+        <w:t>«</w:t>
+      </w:r>
+      <w:r>
+        <w:rPr>
+          <w:rFonts w:ascii="Times New Roman" w:hAnsi="Times New Roman" w:cs="Times New Roman"/>
+        </w:rPr>
+        <w:t>margin-</w:t>
+      </w:r>
+      <w:proofErr w:type="spellStart"/>
+      <w:r>
+        <w:rPr>
+          <w:rFonts w:ascii="Times New Roman" w:hAnsi="Times New Roman" w:cs="Times New Roman"/>
+        </w:rPr>
+        <w:t>top</w:t>
+      </w:r>
+      <w:proofErr w:type="spellEnd"/>
+      <w:r>
+        <w:rPr>
+          <w:rFonts w:ascii="Times New Roman" w:hAnsi="Times New Roman" w:cs="Times New Roman"/>
+        </w:rPr>
+        <w:t>»</w:t>
       </w:r>
       <w:r>
         <w:rPr>
           <w:rFonts w:ascii="Times New Roman" w:hAnsi="Times New Roman" w:cs="Times New Roman"/>
         </w:rPr>
         <w:t xml:space="preserve"> med «medium» avstand.</w:t>
+      </w:r>
+    </w:p>
+    <w:p>
+      <w:pPr>
+        <w:pStyle w:val="Overskrift2"/>
+        <w:spacing w:line="360" w:lineRule="auto"/>
+        <w:rPr>
+          <w:rFonts w:ascii="Times New Roman" w:hAnsi="Times New Roman" w:cs="Times New Roman"/>
+          <w:color w:val="auto"/>
+          <w:sz w:val="28"/>
+          <w:szCs w:val="28"/>
+        </w:rPr>
+      </w:pPr>
+      <w:bookmarkStart w:id="3" w:name="_Toc180796604"/>
+      <w:r>
+        <w:rPr>
+          <w:rFonts w:ascii="Times New Roman" w:hAnsi="Times New Roman" w:cs="Times New Roman"/>
+          <w:color w:val="auto"/>
+          <w:sz w:val="28"/>
+          <w:szCs w:val="28"/>
+        </w:rPr>
+        <w:t>Fremgangsmåte og arbeidsteknikk</w:t>
+      </w:r>
+      <w:r>
+        <w:rPr>
+          <w:rFonts w:ascii="Times New Roman" w:hAnsi="Times New Roman" w:cs="Times New Roman"/>
+          <w:color w:val="auto"/>
+          <w:sz w:val="28"/>
+          <w:szCs w:val="28"/>
+        </w:rPr>
+        <w:t>:</w:t>
+      </w:r>
+      <w:bookmarkEnd w:id="3"/>
+    </w:p>
+    <w:p>
+      <w:pPr>
+        <w:spacing w:line="360" w:lineRule="auto"/>
+        <w:rPr>
+          <w:rFonts w:ascii="Times New Roman" w:hAnsi="Times New Roman" w:cs="Times New Roman"/>
+        </w:rPr>
+      </w:pPr>
+      <w:r>
+        <w:rPr>
+          <w:rFonts w:ascii="Times New Roman" w:hAnsi="Times New Roman" w:cs="Times New Roman"/>
+        </w:rPr>
+        <w:t>Etter</w:t>
+      </w:r>
+      <w:r>
+        <w:rPr>
+          <w:rFonts w:ascii="Times New Roman" w:hAnsi="Times New Roman" w:cs="Times New Roman"/>
+        </w:rPr>
+        <w:t xml:space="preserve">som Vue og Quasar var nytt for meg (Emil) ble det en bratt læringskurve og mye arbeid for å i det hele tatt forstå </w:t>
+      </w:r>
+      <w:r>
+        <w:rPr>
+          <w:rFonts w:ascii="Times New Roman" w:hAnsi="Times New Roman" w:cs="Times New Roman"/>
+        </w:rPr>
+        <w:t>kodespråket</w:t>
+      </w:r>
+      <w:r>
+        <w:rPr>
+          <w:rFonts w:ascii="Times New Roman" w:hAnsi="Times New Roman" w:cs="Times New Roman"/>
+        </w:rPr>
+        <w:t xml:space="preserve"> </w:t>
+      </w:r>
+      <w:r>
+        <w:rPr>
+          <w:rFonts w:ascii="Times New Roman" w:hAnsi="Times New Roman" w:cs="Times New Roman"/>
+        </w:rPr>
+        <w:t xml:space="preserve">og rammeverket. </w:t>
+      </w:r>
+      <w:r>
+        <w:rPr>
+          <w:rFonts w:ascii="Times New Roman" w:hAnsi="Times New Roman" w:cs="Times New Roman"/>
+        </w:rPr>
+        <w:t xml:space="preserve">Først og fremst </w:t>
+      </w:r>
+      <w:r>
+        <w:rPr>
+          <w:rFonts w:ascii="Times New Roman" w:hAnsi="Times New Roman" w:cs="Times New Roman"/>
+        </w:rPr>
+        <w:t>måtte jeg</w:t>
+      </w:r>
+      <w:r>
+        <w:rPr>
+          <w:rFonts w:ascii="Times New Roman" w:hAnsi="Times New Roman" w:cs="Times New Roman"/>
+        </w:rPr>
+        <w:t xml:space="preserve"> initialere et Vue prosjekt og </w:t>
+      </w:r>
+      <w:r>
+        <w:rPr>
+          <w:rFonts w:ascii="Times New Roman" w:hAnsi="Times New Roman" w:cs="Times New Roman"/>
+        </w:rPr>
+        <w:t>injisere</w:t>
+      </w:r>
+      <w:r>
+        <w:rPr>
+          <w:rFonts w:ascii="Times New Roman" w:hAnsi="Times New Roman" w:cs="Times New Roman"/>
+        </w:rPr>
+        <w:t xml:space="preserve"> Quasar rammeverket før jeg kunne begynne med kodingen.</w:t>
+      </w:r>
+    </w:p>
+    <w:p>
+      <w:pPr>
+        <w:spacing w:line="360" w:lineRule="auto"/>
+        <w:rPr>
+          <w:rFonts w:ascii="Times New Roman" w:hAnsi="Times New Roman" w:cs="Times New Roman"/>
+        </w:rPr>
+      </w:pPr>
+      <w:r>
+        <w:rPr>
+          <w:rFonts w:ascii="Times New Roman" w:hAnsi="Times New Roman" w:cs="Times New Roman"/>
+        </w:rPr>
+        <w:t xml:space="preserve">Etter å </w:t>
+      </w:r>
+      <w:r>
+        <w:rPr>
+          <w:rFonts w:ascii="Times New Roman" w:hAnsi="Times New Roman" w:cs="Times New Roman"/>
+        </w:rPr>
+        <w:t xml:space="preserve">ha </w:t>
+      </w:r>
+      <w:r>
+        <w:rPr>
+          <w:rFonts w:ascii="Times New Roman" w:hAnsi="Times New Roman" w:cs="Times New Roman"/>
+        </w:rPr>
+        <w:t xml:space="preserve">opprettet et Vue prosjekt, med fungerende rammeverk kunne jeg begynne </w:t>
+      </w:r>
+      <w:r>
+        <w:rPr>
+          <w:rFonts w:ascii="Times New Roman" w:hAnsi="Times New Roman" w:cs="Times New Roman"/>
+        </w:rPr>
+        <w:t xml:space="preserve">å kode. Fremgangsmåten min </w:t>
+      </w:r>
+      <w:r>
+        <w:rPr>
+          <w:rFonts w:ascii="Times New Roman" w:hAnsi="Times New Roman" w:cs="Times New Roman"/>
+        </w:rPr>
+        <w:t xml:space="preserve">derifra </w:t>
+      </w:r>
+      <w:r>
+        <w:rPr>
+          <w:rFonts w:ascii="Times New Roman" w:hAnsi="Times New Roman" w:cs="Times New Roman"/>
+        </w:rPr>
+        <w:t xml:space="preserve">var veldig enkel, men tok likevel lang tid grunnet mange fremmedelementer. Mitt mål under utviklingen var </w:t>
+      </w:r>
+      <w:r>
+        <w:rPr>
+          <w:rFonts w:ascii="Times New Roman" w:hAnsi="Times New Roman" w:cs="Times New Roman"/>
+        </w:rPr>
+        <w:t>å kode prosjektet så likt prototypen som mulig. Jeg begynte derfor med velkomstsiden og jobbet med videre</w:t>
+      </w:r>
+      <w:r>
+        <w:rPr>
+          <w:rFonts w:ascii="Times New Roman" w:hAnsi="Times New Roman" w:cs="Times New Roman"/>
+        </w:rPr>
+        <w:t xml:space="preserve">, før jeg til slutt endte på dashbord siden, og undersidene som fulgte der. </w:t>
+      </w:r>
+      <w:r>
+        <w:rPr>
+          <w:rFonts w:ascii="Times New Roman" w:hAnsi="Times New Roman" w:cs="Times New Roman"/>
+        </w:rPr>
+        <w:t xml:space="preserve">Mitt fokus lå i starten kun på design, i hvert </w:t>
+      </w:r>
+      <w:r>
+        <w:rPr>
+          <w:rFonts w:ascii="Times New Roman" w:hAnsi="Times New Roman" w:cs="Times New Roman"/>
+        </w:rPr>
+        <w:lastRenderedPageBreak/>
+        <w:t>fall før jeg ble komfortabel med Vue og Quasar.</w:t>
+      </w:r>
+      <w:r>
+        <w:rPr>
+          <w:rFonts w:ascii="Times New Roman" w:hAnsi="Times New Roman" w:cs="Times New Roman"/>
+        </w:rPr>
+        <w:t xml:space="preserve"> </w:t>
+      </w:r>
+      <w:r>
+        <w:rPr>
+          <w:rFonts w:ascii="Times New Roman" w:hAnsi="Times New Roman" w:cs="Times New Roman"/>
+        </w:rPr>
+        <w:t xml:space="preserve">Videre i løpet </w:t>
+      </w:r>
+      <w:r>
+        <w:rPr>
+          <w:rFonts w:ascii="Times New Roman" w:hAnsi="Times New Roman" w:cs="Times New Roman"/>
+        </w:rPr>
+        <w:t>lærte jeg meg mer, og gikk noen ganger tilbake og endret struktur.</w:t>
+      </w:r>
+    </w:p>
+    <w:p>
+      <w:pPr>
+        <w:spacing w:line="360" w:lineRule="auto"/>
+        <w:rPr>
+          <w:rFonts w:ascii="Times New Roman" w:hAnsi="Times New Roman" w:cs="Times New Roman"/>
+        </w:rPr>
+      </w:pPr>
+      <w:r>
+        <w:rPr>
+          <w:rFonts w:ascii="Times New Roman" w:hAnsi="Times New Roman" w:cs="Times New Roman"/>
+        </w:rPr>
+        <w:t xml:space="preserve">En ting jeg la fokus på under utviklingen var hyppige </w:t>
+      </w:r>
+      <w:proofErr w:type="spellStart"/>
+      <w:r>
+        <w:rPr>
+          <w:rFonts w:ascii="Times New Roman" w:hAnsi="Times New Roman" w:cs="Times New Roman"/>
+        </w:rPr>
+        <w:t>commits</w:t>
+      </w:r>
+      <w:proofErr w:type="spellEnd"/>
+      <w:r>
+        <w:rPr>
+          <w:rFonts w:ascii="Times New Roman" w:hAnsi="Times New Roman" w:cs="Times New Roman"/>
+        </w:rPr>
+        <w:t xml:space="preserve"> og pushes til GitHub. Jeg syntes dette gjør det lettere i etterkant å se tilbake til, og ikke minst for an</w:t>
+      </w:r>
+      <w:r>
+        <w:rPr>
+          <w:rFonts w:ascii="Times New Roman" w:hAnsi="Times New Roman" w:cs="Times New Roman"/>
+        </w:rPr>
+        <w:t xml:space="preserve">dre å forstå. Jeg utførte derfor </w:t>
+      </w:r>
+      <w:proofErr w:type="spellStart"/>
+      <w:r>
+        <w:rPr>
+          <w:rFonts w:ascii="Times New Roman" w:hAnsi="Times New Roman" w:cs="Times New Roman"/>
+        </w:rPr>
+        <w:t>commits</w:t>
+      </w:r>
+      <w:proofErr w:type="spellEnd"/>
+      <w:r>
+        <w:rPr>
+          <w:rFonts w:ascii="Times New Roman" w:hAnsi="Times New Roman" w:cs="Times New Roman"/>
+        </w:rPr>
+        <w:t xml:space="preserve"> så ofte som mulig, som også ga meg muligheten til å gå tilbake til tidligere versjoner.</w:t>
+      </w:r>
+      <w:r>
+        <w:rPr>
+          <w:rFonts w:ascii="Times New Roman" w:hAnsi="Times New Roman" w:cs="Times New Roman"/>
+        </w:rPr>
+        <w:t xml:space="preserve"> </w:t>
+      </w:r>
+      <w:r>
+        <w:rPr>
+          <w:rFonts w:ascii="Times New Roman" w:hAnsi="Times New Roman" w:cs="Times New Roman"/>
+        </w:rPr>
+        <w:t xml:space="preserve">Alle originale </w:t>
+      </w:r>
+      <w:proofErr w:type="spellStart"/>
+      <w:r>
+        <w:rPr>
+          <w:rFonts w:ascii="Times New Roman" w:hAnsi="Times New Roman" w:cs="Times New Roman"/>
+        </w:rPr>
+        <w:t>commits</w:t>
+      </w:r>
+      <w:proofErr w:type="spellEnd"/>
+      <w:r>
+        <w:rPr>
+          <w:rFonts w:ascii="Times New Roman" w:hAnsi="Times New Roman" w:cs="Times New Roman"/>
+        </w:rPr>
+        <w:t xml:space="preserve"> vil ligge under «</w:t>
+      </w:r>
+      <w:proofErr w:type="spellStart"/>
+      <w:r>
+        <w:rPr>
+          <w:rFonts w:ascii="Times New Roman" w:hAnsi="Times New Roman" w:cs="Times New Roman"/>
+        </w:rPr>
+        <w:t>ux</w:t>
+      </w:r>
+      <w:proofErr w:type="spellEnd"/>
+      <w:r>
+        <w:rPr>
+          <w:rFonts w:ascii="Times New Roman" w:hAnsi="Times New Roman" w:cs="Times New Roman"/>
+        </w:rPr>
+        <w:t xml:space="preserve">-design» på GitHub, før jeg ved </w:t>
+      </w:r>
+      <w:r>
+        <w:rPr>
+          <w:rFonts w:ascii="Times New Roman" w:hAnsi="Times New Roman" w:cs="Times New Roman"/>
+        </w:rPr>
+        <w:t xml:space="preserve">ferdigstillinger av sider, har </w:t>
+      </w:r>
+      <w:proofErr w:type="spellStart"/>
+      <w:r>
+        <w:rPr>
+          <w:rFonts w:ascii="Times New Roman" w:hAnsi="Times New Roman" w:cs="Times New Roman"/>
+        </w:rPr>
+        <w:t>merget</w:t>
+      </w:r>
+      <w:proofErr w:type="spellEnd"/>
+      <w:r>
+        <w:rPr>
+          <w:rFonts w:ascii="Times New Roman" w:hAnsi="Times New Roman" w:cs="Times New Roman"/>
+        </w:rPr>
+        <w:t xml:space="preserve"> med </w:t>
+      </w:r>
+      <w:proofErr w:type="spellStart"/>
+      <w:r>
+        <w:rPr>
+          <w:rFonts w:ascii="Times New Roman" w:hAnsi="Times New Roman" w:cs="Times New Roman"/>
+        </w:rPr>
+        <w:t>develop</w:t>
+      </w:r>
+      <w:proofErr w:type="spellEnd"/>
+      <w:r>
+        <w:rPr>
+          <w:rFonts w:ascii="Times New Roman" w:hAnsi="Times New Roman" w:cs="Times New Roman"/>
+        </w:rPr>
+        <w:t>. Main har vi blitt enige om å kun bruke til Sprint innleveringer, dere vil derfor finne alt der også.</w:t>
+      </w:r>
+    </w:p>
+    <w:p>
+      <w:pPr>
+        <w:pStyle w:val="Overskrift2"/>
+        <w:spacing w:line="360" w:lineRule="auto"/>
+        <w:rPr>
+          <w:rFonts w:ascii="Times New Roman" w:hAnsi="Times New Roman" w:cs="Times New Roman"/>
+          <w:color w:val="auto"/>
+          <w:sz w:val="28"/>
+          <w:szCs w:val="28"/>
+        </w:rPr>
+      </w:pPr>
+      <w:bookmarkStart w:id="4" w:name="_Toc180796605"/>
+      <w:r>
+        <w:rPr>
+          <w:rFonts w:ascii="Times New Roman" w:hAnsi="Times New Roman" w:cs="Times New Roman"/>
+          <w:color w:val="auto"/>
+          <w:sz w:val="28"/>
+          <w:szCs w:val="28"/>
+        </w:rPr>
+        <w:t xml:space="preserve">Tankegangen </w:t>
+      </w:r>
+      <w:r>
+        <w:rPr>
+          <w:rFonts w:ascii="Times New Roman" w:hAnsi="Times New Roman" w:cs="Times New Roman"/>
+          <w:color w:val="auto"/>
+          <w:sz w:val="28"/>
+          <w:szCs w:val="28"/>
+        </w:rPr>
+        <w:t>bak valget</w:t>
+      </w:r>
+      <w:bookmarkEnd w:id="4"/>
+    </w:p>
+    <w:p>
+      <w:pPr>
+        <w:spacing w:line="360" w:lineRule="auto"/>
+        <w:rPr>
+          <w:rFonts w:ascii="Times New Roman" w:hAnsi="Times New Roman" w:cs="Times New Roman"/>
+        </w:rPr>
+      </w:pPr>
+      <w:r>
+        <w:rPr>
+          <w:rFonts w:ascii="Times New Roman" w:hAnsi="Times New Roman" w:cs="Times New Roman"/>
+        </w:rPr>
+        <w:t>Skriv her</w:t>
+      </w:r>
+      <w:r>
+        <w:rPr>
+          <w:rFonts w:ascii="Times New Roman" w:hAnsi="Times New Roman" w:cs="Times New Roman"/>
+        </w:rPr>
+        <w:t xml:space="preserve">: </w:t>
       </w:r>
     </w:p>
     <w:p>
@@ -1804,20 +2770,11 @@
           <w:rFonts w:ascii="Times New Roman" w:hAnsi="Times New Roman" w:cs="Times New Roman"/>
         </w:rPr>
       </w:pPr>
-      <w:hyperlink r:id="rId6" w:history="1">
-        <w:r>
-          <w:rPr>
-            <w:rStyle w:val="Hyperkobling"/>
-            <w:rFonts w:ascii="Times New Roman" w:hAnsi="Times New Roman" w:cs="Times New Roman"/>
-          </w:rPr>
-          <w:t>https://vuejs.org/</w:t>
-        </w:r>
-      </w:hyperlink>
-      <w:r>
-        <w:rPr>
-          <w:rFonts w:ascii="Times New Roman" w:hAnsi="Times New Roman" w:cs="Times New Roman"/>
-        </w:rPr>
-        <w:t xml:space="preserve"> </w:t>
+      <w:r>
+        <w:rPr>
+          <w:rFonts w:ascii="Times New Roman" w:hAnsi="Times New Roman" w:cs="Times New Roman"/>
+        </w:rPr>
+        <w:t xml:space="preserve">Hvorfor Vue og Quasar </w:t>
       </w:r>
     </w:p>
     <w:p>
@@ -1832,20 +2789,17 @@
           <w:rFonts w:ascii="Times New Roman" w:hAnsi="Times New Roman" w:cs="Times New Roman"/>
         </w:rPr>
       </w:pPr>
-      <w:hyperlink r:id="rId7" w:history="1">
-        <w:r>
-          <w:rPr>
-            <w:rStyle w:val="Hyperkobling"/>
-            <w:rFonts w:ascii="Times New Roman" w:hAnsi="Times New Roman" w:cs="Times New Roman"/>
-          </w:rPr>
-          <w:t>https://quasar.dev/</w:t>
-        </w:r>
-      </w:hyperlink>
-      <w:r>
-        <w:rPr>
-          <w:rFonts w:ascii="Times New Roman" w:hAnsi="Times New Roman" w:cs="Times New Roman"/>
-        </w:rPr>
-        <w:t xml:space="preserve"> </w:t>
+      <w:r>
+        <w:rPr>
+          <w:rFonts w:ascii="Times New Roman" w:hAnsi="Times New Roman" w:cs="Times New Roman"/>
+        </w:rPr>
+        <w:t>Fordelene</w:t>
+      </w:r>
+      <w:r>
+        <w:rPr>
+          <w:rFonts w:ascii="Times New Roman" w:hAnsi="Times New Roman" w:cs="Times New Roman"/>
+        </w:rPr>
+        <w:t xml:space="preserve"> med valget</w:t>
       </w:r>
     </w:p>
     <w:p>
@@ -1860,64 +2814,11 @@
           <w:rFonts w:ascii="Times New Roman" w:hAnsi="Times New Roman" w:cs="Times New Roman"/>
         </w:rPr>
       </w:pPr>
-      <w:hyperlink r:id="rId8" w:history="1">
-        <w:r>
-          <w:rPr>
-            <w:rStyle w:val="Hyperkobling"/>
-            <w:rFonts w:ascii="Times New Roman" w:hAnsi="Times New Roman" w:cs="Times New Roman"/>
-          </w:rPr>
-          <w:t>https://capacitorjs.com/</w:t>
-        </w:r>
-      </w:hyperlink>
-      <w:r>
-        <w:rPr>
-          <w:rFonts w:ascii="Times New Roman" w:hAnsi="Times New Roman" w:cs="Times New Roman"/>
-        </w:rPr>
-        <w:t xml:space="preserve"> </w:t>
-      </w:r>
-    </w:p>
-    <w:p>
-      <w:pPr>
-        <w:pStyle w:val="Overskrift2"/>
-        <w:rPr>
-          <w:rFonts w:ascii="Times New Roman" w:hAnsi="Times New Roman" w:cs="Times New Roman"/>
-          <w:color w:val="auto"/>
-          <w:sz w:val="28"/>
-          <w:szCs w:val="28"/>
-        </w:rPr>
-      </w:pPr>
-      <w:bookmarkStart w:id="3" w:name="_Toc180789868"/>
-      <w:r>
-        <w:rPr>
-          <w:rFonts w:ascii="Times New Roman" w:hAnsi="Times New Roman" w:cs="Times New Roman"/>
-          <w:color w:val="auto"/>
-          <w:sz w:val="28"/>
-          <w:szCs w:val="28"/>
-        </w:rPr>
-        <w:t>Fremgangsmåte og arbeidsteknikk</w:t>
-      </w:r>
-      <w:bookmarkEnd w:id="3"/>
-      <w:r>
-        <w:rPr>
-          <w:rFonts w:ascii="Times New Roman" w:hAnsi="Times New Roman" w:cs="Times New Roman"/>
-          <w:color w:val="auto"/>
-          <w:sz w:val="28"/>
-          <w:szCs w:val="28"/>
-        </w:rPr>
-        <w:t>:</w:t>
-      </w:r>
-    </w:p>
-    <w:p>
-      <w:pPr>
-        <w:rPr>
-          <w:rFonts w:ascii="Times New Roman" w:hAnsi="Times New Roman" w:cs="Times New Roman"/>
-        </w:rPr>
-      </w:pPr>
-      <w:r>
-        <w:rPr>
-          <w:rFonts w:ascii="Times New Roman" w:hAnsi="Times New Roman" w:cs="Times New Roman"/>
-        </w:rPr>
-        <w:t>Skriv her:</w:t>
+      <w:r>
+        <w:rPr>
+          <w:rFonts w:ascii="Times New Roman" w:hAnsi="Times New Roman" w:cs="Times New Roman"/>
+        </w:rPr>
+        <w:t>Ikke HELT fremmed, ikke vanskelig å lære seg</w:t>
       </w:r>
     </w:p>
     <w:p>
@@ -1927,15 +2828,286 @@
           <w:ilvl w:val="0"/>
           <w:numId w:val="2"/>
         </w:numPr>
-        <w:rPr>
-          <w:rFonts w:ascii="Times New Roman" w:hAnsi="Times New Roman" w:cs="Times New Roman"/>
-        </w:rPr>
-      </w:pPr>
-      <w:r>
-        <w:rPr>
-          <w:rFonts w:ascii="Times New Roman" w:hAnsi="Times New Roman" w:cs="Times New Roman"/>
-        </w:rPr>
-        <w:t>Hvordan har jeg jobbet</w:t>
+        <w:spacing w:line="360" w:lineRule="auto"/>
+        <w:rPr>
+          <w:rFonts w:ascii="Times New Roman" w:hAnsi="Times New Roman" w:cs="Times New Roman"/>
+        </w:rPr>
+      </w:pPr>
+      <w:r>
+        <w:rPr>
+          <w:rFonts w:ascii="Times New Roman" w:hAnsi="Times New Roman" w:cs="Times New Roman"/>
+        </w:rPr>
+        <w:t>Åpner mange dører</w:t>
+      </w:r>
+    </w:p>
+    <w:p>
+      <w:pPr>
+        <w:pStyle w:val="Overskrift2"/>
+        <w:spacing w:line="360" w:lineRule="auto"/>
+        <w:rPr>
+          <w:rFonts w:ascii="Times New Roman" w:hAnsi="Times New Roman" w:cs="Times New Roman"/>
+          <w:color w:val="auto"/>
+          <w:sz w:val="28"/>
+          <w:szCs w:val="28"/>
+        </w:rPr>
+      </w:pPr>
+      <w:bookmarkStart w:id="5" w:name="_Toc180796606"/>
+      <w:r>
+        <w:rPr>
+          <w:rFonts w:ascii="Times New Roman" w:hAnsi="Times New Roman" w:cs="Times New Roman"/>
+          <w:color w:val="auto"/>
+          <w:sz w:val="28"/>
+          <w:szCs w:val="28"/>
+        </w:rPr>
+        <w:t>Implementasjon av Back-End</w:t>
+      </w:r>
+      <w:r>
+        <w:rPr>
+          <w:rFonts w:ascii="Times New Roman" w:hAnsi="Times New Roman" w:cs="Times New Roman"/>
+          <w:color w:val="auto"/>
+          <w:sz w:val="28"/>
+          <w:szCs w:val="28"/>
+        </w:rPr>
+        <w:t xml:space="preserve"> i Front-End</w:t>
+      </w:r>
+      <w:r>
+        <w:rPr>
+          <w:rFonts w:ascii="Times New Roman" w:hAnsi="Times New Roman" w:cs="Times New Roman"/>
+          <w:color w:val="auto"/>
+          <w:sz w:val="28"/>
+          <w:szCs w:val="28"/>
+        </w:rPr>
+        <w:t>:</w:t>
+      </w:r>
+      <w:bookmarkEnd w:id="5"/>
+    </w:p>
+    <w:p>
+      <w:pPr>
+        <w:spacing w:line="360" w:lineRule="auto"/>
+        <w:rPr>
+          <w:rFonts w:ascii="Times New Roman" w:hAnsi="Times New Roman" w:cs="Times New Roman"/>
+        </w:rPr>
+      </w:pPr>
+      <w:r>
+        <w:rPr>
+          <w:rFonts w:ascii="Times New Roman" w:hAnsi="Times New Roman" w:cs="Times New Roman"/>
+        </w:rPr>
+        <w:t>Tanken videre</w:t>
+      </w:r>
+      <w:r>
+        <w:rPr>
+          <w:rFonts w:ascii="Times New Roman" w:hAnsi="Times New Roman" w:cs="Times New Roman"/>
+        </w:rPr>
+        <w:t>, for det endelige produktet</w:t>
+      </w:r>
+      <w:r>
+        <w:rPr>
+          <w:rFonts w:ascii="Times New Roman" w:hAnsi="Times New Roman" w:cs="Times New Roman"/>
+        </w:rPr>
+        <w:t xml:space="preserve"> er å </w:t>
+      </w:r>
+      <w:proofErr w:type="gramStart"/>
+      <w:r>
+        <w:rPr>
+          <w:rFonts w:ascii="Times New Roman" w:hAnsi="Times New Roman" w:cs="Times New Roman"/>
+        </w:rPr>
+        <w:t>implementere</w:t>
+      </w:r>
+      <w:proofErr w:type="gramEnd"/>
+      <w:r>
+        <w:rPr>
+          <w:rFonts w:ascii="Times New Roman" w:hAnsi="Times New Roman" w:cs="Times New Roman"/>
+        </w:rPr>
+        <w:t xml:space="preserve"> </w:t>
+      </w:r>
+      <w:r>
+        <w:rPr>
+          <w:rFonts w:ascii="Times New Roman" w:hAnsi="Times New Roman" w:cs="Times New Roman"/>
+        </w:rPr>
+        <w:t>Java-Back-End og SQL-Back-End sammen med Front-End. Hvordan dette gjøres, vet vi foreløpig ikke</w:t>
+      </w:r>
+      <w:r>
+        <w:rPr>
+          <w:rFonts w:ascii="Times New Roman" w:hAnsi="Times New Roman" w:cs="Times New Roman"/>
+        </w:rPr>
+        <w:t xml:space="preserve">, og det har derfor blitt noen midlertidige løsninger for å </w:t>
+      </w:r>
+      <w:r>
+        <w:rPr>
+          <w:rFonts w:ascii="Times New Roman" w:hAnsi="Times New Roman" w:cs="Times New Roman"/>
+        </w:rPr>
+        <w:t xml:space="preserve">illustrere hvordan løsningen skulle sett ut. </w:t>
+      </w:r>
+    </w:p>
+    <w:p>
+      <w:pPr>
+        <w:spacing w:line="360" w:lineRule="auto"/>
+        <w:rPr>
+          <w:rFonts w:ascii="Times New Roman" w:hAnsi="Times New Roman" w:cs="Times New Roman"/>
+        </w:rPr>
+      </w:pPr>
+      <w:r>
+        <w:rPr>
+          <w:rFonts w:ascii="Times New Roman" w:hAnsi="Times New Roman" w:cs="Times New Roman"/>
+        </w:rPr>
+        <w:t xml:space="preserve">Slik Front-End fungerer ved innlevering, er det satt opp en Firebase </w:t>
+      </w:r>
+      <w:r>
+        <w:rPr>
+          <w:rFonts w:ascii="Times New Roman" w:hAnsi="Times New Roman" w:cs="Times New Roman"/>
+        </w:rPr>
+        <w:t>som i samarbeid med google lar en bruker registrere seg, og logge inn.</w:t>
+      </w:r>
+      <w:r>
+        <w:rPr>
+          <w:rFonts w:ascii="Times New Roman" w:hAnsi="Times New Roman" w:cs="Times New Roman"/>
+        </w:rPr>
+        <w:t xml:space="preserve"> Ved å logge inn med google, får vi som utviklere tilgang til; fornavn, etternavn og e-post ved første øyekast.</w:t>
+      </w:r>
+      <w:r>
+        <w:rPr>
+          <w:rFonts w:ascii="Times New Roman" w:hAnsi="Times New Roman" w:cs="Times New Roman"/>
+        </w:rPr>
+        <w:t xml:space="preserve"> Dette kan videre brukes til brukerkontroll og brukerhåndtering</w:t>
+      </w:r>
+      <w:r>
+        <w:rPr>
+          <w:rFonts w:ascii="Times New Roman" w:hAnsi="Times New Roman" w:cs="Times New Roman"/>
+        </w:rPr>
+        <w:t xml:space="preserve">. </w:t>
+      </w:r>
+      <w:r>
+        <w:rPr>
+          <w:rFonts w:ascii="Times New Roman" w:hAnsi="Times New Roman" w:cs="Times New Roman"/>
+        </w:rPr>
+        <w:t xml:space="preserve">Slik det er nå, kan man derfor ikke registrere seg med </w:t>
+      </w:r>
+      <w:r>
+        <w:rPr>
+          <w:rFonts w:ascii="Times New Roman" w:hAnsi="Times New Roman" w:cs="Times New Roman"/>
+        </w:rPr>
+        <w:t>tradisjonelle</w:t>
+      </w:r>
+      <w:r>
+        <w:rPr>
+          <w:rFonts w:ascii="Times New Roman" w:hAnsi="Times New Roman" w:cs="Times New Roman"/>
+        </w:rPr>
+        <w:t xml:space="preserve"> skjemaer</w:t>
+      </w:r>
+      <w:r>
+        <w:rPr>
+          <w:rFonts w:ascii="Times New Roman" w:hAnsi="Times New Roman" w:cs="Times New Roman"/>
+        </w:rPr>
+        <w:t xml:space="preserve">. Her er det da tiltenkt at man skal kunne bruke disse skjemaene og sende det til SQL-databasen </w:t>
+      </w:r>
+      <w:r>
+        <w:rPr>
+          <w:rFonts w:ascii="Times New Roman" w:hAnsi="Times New Roman" w:cs="Times New Roman"/>
+        </w:rPr>
+        <w:t>som tar vare på dette.</w:t>
+      </w:r>
+    </w:p>
+    <w:p>
+      <w:pPr>
+        <w:spacing w:line="360" w:lineRule="auto"/>
+        <w:rPr>
+          <w:rFonts w:ascii="Times New Roman" w:hAnsi="Times New Roman" w:cs="Times New Roman"/>
+        </w:rPr>
+      </w:pPr>
+      <w:r>
+        <w:rPr>
+          <w:rFonts w:ascii="Times New Roman" w:hAnsi="Times New Roman" w:cs="Times New Roman"/>
+        </w:rPr>
+        <w:t xml:space="preserve">Hovedpunktet i appen er å varsle brukeren </w:t>
+      </w:r>
+      <w:r>
+        <w:rPr>
+          <w:rFonts w:ascii="Times New Roman" w:hAnsi="Times New Roman" w:cs="Times New Roman"/>
+        </w:rPr>
+        <w:t>når den kommer hjem om det lønner seg å lade eller ikke. Slik det er nå, snakker ikke front-end koden sammen med Java koden, som henter denne informasjonen ved bruk av API. Tanken her, er å</w:t>
+      </w:r>
+      <w:r>
+        <w:rPr>
+          <w:rFonts w:ascii="Times New Roman" w:hAnsi="Times New Roman" w:cs="Times New Roman"/>
+        </w:rPr>
+        <w:t xml:space="preserve"> visualisere og hente nødvendig informasjon som Java </w:t>
+      </w:r>
+      <w:r>
+        <w:rPr>
+          <w:rFonts w:ascii="Times New Roman" w:hAnsi="Times New Roman" w:cs="Times New Roman"/>
+        </w:rPr>
+        <w:t>får</w:t>
+      </w:r>
+      <w:r>
+        <w:rPr>
+          <w:rFonts w:ascii="Times New Roman" w:hAnsi="Times New Roman" w:cs="Times New Roman"/>
+        </w:rPr>
+        <w:t xml:space="preserve"> </w:t>
+      </w:r>
+      <w:r>
+        <w:rPr>
+          <w:rFonts w:ascii="Times New Roman" w:hAnsi="Times New Roman" w:cs="Times New Roman"/>
+        </w:rPr>
+        <w:t xml:space="preserve">fra API. Dette kan hentes ved at Java skriver til en lesbar JSON fil, som deretter Front-End kan bruke </w:t>
+      </w:r>
+      <w:r>
+        <w:rPr>
+          <w:rFonts w:ascii="Times New Roman" w:hAnsi="Times New Roman" w:cs="Times New Roman"/>
+        </w:rPr>
+        <w:t>og videreformidle brukeren.</w:t>
+      </w:r>
+    </w:p>
+    <w:p>
+      <w:pPr>
+        <w:spacing w:line="360" w:lineRule="auto"/>
+        <w:rPr>
+          <w:rFonts w:ascii="Times New Roman" w:hAnsi="Times New Roman" w:cs="Times New Roman"/>
+        </w:rPr>
+      </w:pPr>
+      <w:r>
+        <w:rPr>
+          <w:rFonts w:ascii="Times New Roman" w:hAnsi="Times New Roman" w:cs="Times New Roman"/>
+        </w:rPr>
+        <w:lastRenderedPageBreak/>
+        <w:t xml:space="preserve">Videre må vi ha en </w:t>
+      </w:r>
+      <w:r>
+        <w:rPr>
+          <w:rFonts w:ascii="Times New Roman" w:hAnsi="Times New Roman" w:cs="Times New Roman"/>
+        </w:rPr>
+        <w:t xml:space="preserve">måte å varsle brukeren på, om betingelsene rundt posisjon og strømpriser er sanne. Det vi ønsker her, er </w:t>
+      </w:r>
+      <w:r>
+        <w:rPr>
+          <w:rFonts w:ascii="Times New Roman" w:hAnsi="Times New Roman" w:cs="Times New Roman"/>
+        </w:rPr>
+        <w:t xml:space="preserve">at Java skal håndtere varslingen, og at Front-End skal </w:t>
+      </w:r>
+      <w:proofErr w:type="gramStart"/>
+      <w:r>
+        <w:rPr>
+          <w:rFonts w:ascii="Times New Roman" w:hAnsi="Times New Roman" w:cs="Times New Roman"/>
+        </w:rPr>
+        <w:t>implementere</w:t>
+      </w:r>
+      <w:proofErr w:type="gramEnd"/>
+      <w:r>
+        <w:rPr>
+          <w:rFonts w:ascii="Times New Roman" w:hAnsi="Times New Roman" w:cs="Times New Roman"/>
+        </w:rPr>
+        <w:t xml:space="preserve"> det. </w:t>
+      </w:r>
+      <w:r>
+        <w:rPr>
+          <w:rFonts w:ascii="Times New Roman" w:hAnsi="Times New Roman" w:cs="Times New Roman"/>
+        </w:rPr>
+        <w:t xml:space="preserve">Java skal derfor sjekke strømprisen og brukerens posisjon og avgjøre hva brukeren bør gjøre, før resultatet kan leses av Front-End. </w:t>
+      </w:r>
+      <w:r>
+        <w:rPr>
+          <w:rFonts w:ascii="Times New Roman" w:hAnsi="Times New Roman" w:cs="Times New Roman"/>
+        </w:rPr>
+        <w:t>Slik det er nå, er dette ikke koblet til Front-End.</w:t>
       </w:r>
     </w:p>
     <w:p>
@@ -1945,443 +3117,89 @@
           <w:ilvl w:val="0"/>
           <w:numId w:val="2"/>
         </w:numPr>
-        <w:rPr>
-          <w:rFonts w:ascii="Times New Roman" w:hAnsi="Times New Roman" w:cs="Times New Roman"/>
-        </w:rPr>
-      </w:pPr>
-      <w:r>
-        <w:rPr>
-          <w:rFonts w:ascii="Times New Roman" w:hAnsi="Times New Roman" w:cs="Times New Roman"/>
-        </w:rPr>
-        <w:t>Hvordan har jeg strukturert</w:t>
-      </w:r>
-    </w:p>
-    <w:p>
-      <w:pPr>
-        <w:pStyle w:val="Listeavsnitt"/>
-        <w:numPr>
-          <w:ilvl w:val="0"/>
-          <w:numId w:val="2"/>
-        </w:numPr>
-        <w:rPr>
-          <w:rFonts w:ascii="Times New Roman" w:hAnsi="Times New Roman" w:cs="Times New Roman"/>
-        </w:rPr>
-      </w:pPr>
-      <w:r>
-        <w:rPr>
-          <w:rFonts w:ascii="Times New Roman" w:hAnsi="Times New Roman" w:cs="Times New Roman"/>
-        </w:rPr>
-        <w:t>Commit og Push</w:t>
-      </w:r>
-    </w:p>
-    <w:p>
-      <w:pPr>
-        <w:pStyle w:val="Overskrift2"/>
+        <w:spacing w:line="360" w:lineRule="auto"/>
+        <w:rPr>
+          <w:rFonts w:ascii="Times New Roman" w:hAnsi="Times New Roman" w:cs="Times New Roman"/>
+        </w:rPr>
+      </w:pPr>
+      <w:r>
+        <w:rPr>
+          <w:rFonts w:ascii="Times New Roman" w:hAnsi="Times New Roman" w:cs="Times New Roman"/>
+        </w:rPr>
+        <w:br w:type="page"/>
+      </w:r>
+    </w:p>
+    <w:p>
+      <w:pPr>
+        <w:pStyle w:val="Overskrift1"/>
         <w:rPr>
           <w:rFonts w:ascii="Times New Roman" w:hAnsi="Times New Roman" w:cs="Times New Roman"/>
           <w:color w:val="auto"/>
-          <w:sz w:val="28"/>
-          <w:szCs w:val="28"/>
-        </w:rPr>
-      </w:pPr>
-      <w:bookmarkStart w:id="4" w:name="_Toc180789869"/>
+          <w:sz w:val="32"/>
+          <w:szCs w:val="32"/>
+        </w:rPr>
+      </w:pPr>
+      <w:bookmarkStart w:id="6" w:name="_Toc180796607"/>
       <w:r>
         <w:rPr>
           <w:rFonts w:ascii="Times New Roman" w:hAnsi="Times New Roman" w:cs="Times New Roman"/>
           <w:color w:val="auto"/>
-          <w:sz w:val="28"/>
-          <w:szCs w:val="28"/>
-        </w:rPr>
-        <w:t xml:space="preserve">Tankegangen </w:t>
-      </w:r>
+          <w:sz w:val="32"/>
+          <w:szCs w:val="32"/>
+        </w:rPr>
+        <w:lastRenderedPageBreak/>
+        <w:t>Java-</w:t>
+      </w:r>
+      <w:proofErr w:type="spellStart"/>
       <w:r>
         <w:rPr>
           <w:rFonts w:ascii="Times New Roman" w:hAnsi="Times New Roman" w:cs="Times New Roman"/>
           <w:color w:val="auto"/>
-          <w:sz w:val="28"/>
-          <w:szCs w:val="28"/>
-        </w:rPr>
-        <w:t>bak valget</w:t>
-      </w:r>
-      <w:bookmarkEnd w:id="4"/>
-    </w:p>
-    <w:p>
-      <w:pPr>
-        <w:rPr>
-          <w:rFonts w:ascii="Times New Roman" w:hAnsi="Times New Roman" w:cs="Times New Roman"/>
-        </w:rPr>
-      </w:pPr>
-      <w:r>
-        <w:rPr>
-          <w:rFonts w:ascii="Times New Roman" w:hAnsi="Times New Roman" w:cs="Times New Roman"/>
-        </w:rPr>
-        <w:t>Skriv her</w:t>
-      </w:r>
-      <w:r>
-        <w:rPr>
-          <w:rFonts w:ascii="Times New Roman" w:hAnsi="Times New Roman" w:cs="Times New Roman"/>
-        </w:rPr>
-        <w:t xml:space="preserve">: </w:t>
-      </w:r>
-    </w:p>
-    <w:p>
-      <w:pPr>
-        <w:pStyle w:val="Listeavsnitt"/>
-        <w:numPr>
-          <w:ilvl w:val="0"/>
-          <w:numId w:val="2"/>
-        </w:numPr>
-        <w:rPr>
-          <w:rFonts w:ascii="Times New Roman" w:hAnsi="Times New Roman" w:cs="Times New Roman"/>
-        </w:rPr>
-      </w:pPr>
-      <w:r>
-        <w:rPr>
-          <w:rFonts w:ascii="Times New Roman" w:hAnsi="Times New Roman" w:cs="Times New Roman"/>
-        </w:rPr>
-        <w:t xml:space="preserve">Hvorfor Vue og Quasar </w:t>
-      </w:r>
-    </w:p>
-    <w:p>
-      <w:pPr>
-        <w:pStyle w:val="Listeavsnitt"/>
-        <w:numPr>
-          <w:ilvl w:val="0"/>
-          <w:numId w:val="2"/>
-        </w:numPr>
-        <w:rPr>
-          <w:rFonts w:ascii="Times New Roman" w:hAnsi="Times New Roman" w:cs="Times New Roman"/>
-        </w:rPr>
-      </w:pPr>
-      <w:r>
-        <w:rPr>
-          <w:rFonts w:ascii="Times New Roman" w:hAnsi="Times New Roman" w:cs="Times New Roman"/>
-        </w:rPr>
-        <w:lastRenderedPageBreak/>
-        <w:t>Fordelene</w:t>
-      </w:r>
-      <w:r>
-        <w:rPr>
-          <w:rFonts w:ascii="Times New Roman" w:hAnsi="Times New Roman" w:cs="Times New Roman"/>
-        </w:rPr>
-        <w:t xml:space="preserve"> med valget</w:t>
-      </w:r>
-    </w:p>
-    <w:p>
-      <w:pPr>
-        <w:pStyle w:val="Listeavsnitt"/>
-        <w:numPr>
-          <w:ilvl w:val="0"/>
-          <w:numId w:val="2"/>
-        </w:numPr>
-        <w:rPr>
-          <w:rFonts w:ascii="Times New Roman" w:hAnsi="Times New Roman" w:cs="Times New Roman"/>
-        </w:rPr>
-      </w:pPr>
-      <w:r>
-        <w:rPr>
-          <w:rFonts w:ascii="Times New Roman" w:hAnsi="Times New Roman" w:cs="Times New Roman"/>
-        </w:rPr>
-        <w:t>Ikke HELT fremmed, ikke vanskelig å lære seg</w:t>
-      </w:r>
-    </w:p>
-    <w:p>
-      <w:pPr>
-        <w:pStyle w:val="Listeavsnitt"/>
-        <w:numPr>
-          <w:ilvl w:val="0"/>
-          <w:numId w:val="2"/>
-        </w:numPr>
-        <w:rPr>
-          <w:rFonts w:ascii="Times New Roman" w:hAnsi="Times New Roman" w:cs="Times New Roman"/>
-        </w:rPr>
-      </w:pPr>
-      <w:r>
-        <w:rPr>
-          <w:rFonts w:ascii="Times New Roman" w:hAnsi="Times New Roman" w:cs="Times New Roman"/>
-        </w:rPr>
-        <w:t>Åpner mange dører</w:t>
-      </w:r>
-    </w:p>
-    <w:p>
-      <w:pPr>
-        <w:pStyle w:val="Overskrift2"/>
+          <w:sz w:val="32"/>
+          <w:szCs w:val="32"/>
+        </w:rPr>
+        <w:t>Backend</w:t>
+      </w:r>
+      <w:proofErr w:type="spellEnd"/>
+      <w:r>
         <w:rPr>
           <w:rFonts w:ascii="Times New Roman" w:hAnsi="Times New Roman" w:cs="Times New Roman"/>
           <w:color w:val="auto"/>
-          <w:sz w:val="28"/>
-          <w:szCs w:val="28"/>
-        </w:rPr>
-      </w:pPr>
-      <w:bookmarkStart w:id="5" w:name="_Toc180789870"/>
+          <w:sz w:val="32"/>
+          <w:szCs w:val="32"/>
+        </w:rPr>
+        <w:t xml:space="preserve"> (</w:t>
+      </w:r>
+      <w:proofErr w:type="spellStart"/>
       <w:r>
         <w:rPr>
           <w:rFonts w:ascii="Times New Roman" w:hAnsi="Times New Roman" w:cs="Times New Roman"/>
           <w:color w:val="auto"/>
-          <w:sz w:val="28"/>
-          <w:szCs w:val="28"/>
-        </w:rPr>
-        <w:t>Implementasjon av Back-End</w:t>
-      </w:r>
-      <w:bookmarkEnd w:id="5"/>
+          <w:sz w:val="32"/>
+          <w:szCs w:val="32"/>
+        </w:rPr>
+        <w:t>H</w:t>
+      </w:r>
       <w:r>
         <w:rPr>
           <w:rFonts w:ascii="Times New Roman" w:hAnsi="Times New Roman" w:cs="Times New Roman"/>
           <w:color w:val="auto"/>
-          <w:sz w:val="28"/>
-          <w:szCs w:val="28"/>
-        </w:rPr>
-        <w:t>:</w:t>
-      </w:r>
-    </w:p>
-    <w:p>
-      <w:pPr>
-        <w:rPr>
-          <w:rFonts w:ascii="Times New Roman" w:hAnsi="Times New Roman" w:cs="Times New Roman"/>
-        </w:rPr>
-      </w:pPr>
-      <w:r>
-        <w:rPr>
-          <w:rFonts w:ascii="Times New Roman" w:hAnsi="Times New Roman" w:cs="Times New Roman"/>
-        </w:rPr>
-        <w:t>Tanken videre</w:t>
-      </w:r>
-      <w:r>
-        <w:rPr>
-          <w:rFonts w:ascii="Times New Roman" w:hAnsi="Times New Roman" w:cs="Times New Roman"/>
-        </w:rPr>
-        <w:t>, for det endelige produktet</w:t>
-      </w:r>
-      <w:r>
-        <w:rPr>
-          <w:rFonts w:ascii="Times New Roman" w:hAnsi="Times New Roman" w:cs="Times New Roman"/>
-        </w:rPr>
-        <w:t xml:space="preserve"> er å implementere </w:t>
-      </w:r>
-      <w:r>
-        <w:rPr>
-          <w:rFonts w:ascii="Times New Roman" w:hAnsi="Times New Roman" w:cs="Times New Roman"/>
-        </w:rPr>
-        <w:t>Java-Back-End og SQL-Back-End sammen med Front-End. Hvordan dette gjøres, vet vi foreløpig ikke</w:t>
-      </w:r>
-      <w:r>
-        <w:rPr>
-          <w:rFonts w:ascii="Times New Roman" w:hAnsi="Times New Roman" w:cs="Times New Roman"/>
-        </w:rPr>
-        <w:t xml:space="preserve">, og det har derfor blitt noen midlertidige løsninger for å </w:t>
-      </w:r>
-      <w:r>
-        <w:rPr>
-          <w:rFonts w:ascii="Times New Roman" w:hAnsi="Times New Roman" w:cs="Times New Roman"/>
-        </w:rPr>
-        <w:t xml:space="preserve">illustrere hvordan løsningen skulle sett ut. </w:t>
-      </w:r>
-    </w:p>
-    <w:p>
-      <w:pPr>
-        <w:rPr>
-          <w:rFonts w:ascii="Times New Roman" w:hAnsi="Times New Roman" w:cs="Times New Roman"/>
-        </w:rPr>
-      </w:pPr>
-      <w:r>
-        <w:rPr>
-          <w:rFonts w:ascii="Times New Roman" w:hAnsi="Times New Roman" w:cs="Times New Roman"/>
-        </w:rPr>
-        <w:t xml:space="preserve">Slik Front-End fungerer ved innlevering, er det satt opp en Firebase </w:t>
-      </w:r>
-      <w:r>
-        <w:rPr>
-          <w:rFonts w:ascii="Times New Roman" w:hAnsi="Times New Roman" w:cs="Times New Roman"/>
-        </w:rPr>
-        <w:t>som i samarbeid med google lar en bruker registrere seg, og logge inn.</w:t>
-      </w:r>
-      <w:r>
-        <w:rPr>
-          <w:rFonts w:ascii="Times New Roman" w:hAnsi="Times New Roman" w:cs="Times New Roman"/>
-        </w:rPr>
-        <w:t xml:space="preserve"> Ved å logge inn med google, får vi som utviklere tilgang til; fornavn, etternavn og e-post ved første øyekast.</w:t>
-      </w:r>
-      <w:r>
-        <w:rPr>
-          <w:rFonts w:ascii="Times New Roman" w:hAnsi="Times New Roman" w:cs="Times New Roman"/>
-        </w:rPr>
-        <w:t xml:space="preserve"> Dette kan videre brukes til brukerkontroll og brukerhåndtering</w:t>
-      </w:r>
-      <w:r>
-        <w:rPr>
-          <w:rFonts w:ascii="Times New Roman" w:hAnsi="Times New Roman" w:cs="Times New Roman"/>
-        </w:rPr>
-        <w:t xml:space="preserve">. </w:t>
-      </w:r>
-      <w:r>
-        <w:rPr>
-          <w:rFonts w:ascii="Times New Roman" w:hAnsi="Times New Roman" w:cs="Times New Roman"/>
-        </w:rPr>
-        <w:t xml:space="preserve">Slik det er nå, kan man derfor ikke registrere seg med </w:t>
-      </w:r>
-      <w:r>
-        <w:rPr>
-          <w:rFonts w:ascii="Times New Roman" w:hAnsi="Times New Roman" w:cs="Times New Roman"/>
-        </w:rPr>
-        <w:t>tradisjonelle</w:t>
-      </w:r>
-      <w:r>
-        <w:rPr>
-          <w:rFonts w:ascii="Times New Roman" w:hAnsi="Times New Roman" w:cs="Times New Roman"/>
-        </w:rPr>
-        <w:t xml:space="preserve"> skjemaer</w:t>
-      </w:r>
-      <w:r>
-        <w:rPr>
-          <w:rFonts w:ascii="Times New Roman" w:hAnsi="Times New Roman" w:cs="Times New Roman"/>
-        </w:rPr>
-        <w:t xml:space="preserve">. Her er det da tiltenkt at man skal kunne bruke disse skjemaene og sende det til SQL-databasen </w:t>
-      </w:r>
-      <w:r>
-        <w:rPr>
-          <w:rFonts w:ascii="Times New Roman" w:hAnsi="Times New Roman" w:cs="Times New Roman"/>
-        </w:rPr>
-        <w:t>som tar vare på dette.</w:t>
-      </w:r>
-    </w:p>
-    <w:p>
-      <w:pPr>
-        <w:rPr>
-          <w:rFonts w:ascii="Times New Roman" w:hAnsi="Times New Roman" w:cs="Times New Roman"/>
-        </w:rPr>
-      </w:pPr>
-      <w:r>
-        <w:rPr>
-          <w:rFonts w:ascii="Times New Roman" w:hAnsi="Times New Roman" w:cs="Times New Roman"/>
-        </w:rPr>
-        <w:t xml:space="preserve">Hovedpunktet i appen er å varsle brukeren </w:t>
-      </w:r>
-      <w:r>
-        <w:rPr>
-          <w:rFonts w:ascii="Times New Roman" w:hAnsi="Times New Roman" w:cs="Times New Roman"/>
-        </w:rPr>
-        <w:t>når den kommer hjem om det lønner seg å lade eller ikke. Slik det er nå, snakker ikke front-end koden sammen med Java koden, som henter denne informasjonen ved bruk av API. Tanken her, er å</w:t>
-      </w:r>
-      <w:r>
-        <w:rPr>
-          <w:rFonts w:ascii="Times New Roman" w:hAnsi="Times New Roman" w:cs="Times New Roman"/>
-        </w:rPr>
-        <w:t xml:space="preserve"> visualisere og hente nødvendig informasjon som Java </w:t>
-      </w:r>
-      <w:r>
-        <w:rPr>
-          <w:rFonts w:ascii="Times New Roman" w:hAnsi="Times New Roman" w:cs="Times New Roman"/>
-        </w:rPr>
-        <w:t>får</w:t>
-      </w:r>
-      <w:r>
-        <w:rPr>
-          <w:rFonts w:ascii="Times New Roman" w:hAnsi="Times New Roman" w:cs="Times New Roman"/>
-        </w:rPr>
-        <w:t xml:space="preserve"> </w:t>
-      </w:r>
-      <w:r>
-        <w:rPr>
-          <w:rFonts w:ascii="Times New Roman" w:hAnsi="Times New Roman" w:cs="Times New Roman"/>
-        </w:rPr>
-        <w:t xml:space="preserve">fra API. Dette kan hentes ved at Java skriver til en lesbar JSON fil, som deretter Front-End kan bruke </w:t>
-      </w:r>
-      <w:r>
-        <w:rPr>
-          <w:rFonts w:ascii="Times New Roman" w:hAnsi="Times New Roman" w:cs="Times New Roman"/>
-        </w:rPr>
-        <w:t>og videreformidle brukeren.</w:t>
-      </w:r>
-    </w:p>
-    <w:p>
-      <w:pPr>
-        <w:rPr>
-          <w:rFonts w:ascii="Times New Roman" w:hAnsi="Times New Roman" w:cs="Times New Roman"/>
-        </w:rPr>
-      </w:pPr>
-      <w:r>
-        <w:rPr>
-          <w:rFonts w:ascii="Times New Roman" w:hAnsi="Times New Roman" w:cs="Times New Roman"/>
-        </w:rPr>
-        <w:t xml:space="preserve">Videre må vi ha en </w:t>
-      </w:r>
-      <w:r>
-        <w:rPr>
-          <w:rFonts w:ascii="Times New Roman" w:hAnsi="Times New Roman" w:cs="Times New Roman"/>
-        </w:rPr>
-        <w:t xml:space="preserve">måte å varsle brukeren på, om betingelsene rundt posisjon og strømpriser er sanne. Det vi ønsker her, er </w:t>
-      </w:r>
-      <w:r>
-        <w:rPr>
-          <w:rFonts w:ascii="Times New Roman" w:hAnsi="Times New Roman" w:cs="Times New Roman"/>
-        </w:rPr>
-        <w:t xml:space="preserve">at Java skal håndtere varslingen, og at Front-End skal implementere det. </w:t>
-      </w:r>
-      <w:r>
-        <w:rPr>
-          <w:rFonts w:ascii="Times New Roman" w:hAnsi="Times New Roman" w:cs="Times New Roman"/>
-        </w:rPr>
-        <w:t xml:space="preserve">Java skal derfor sjekke strømprisen og brukerens posisjon og avgjøre hva brukeren bør gjøre, før resultatet kan leses av Front-End. </w:t>
-      </w:r>
-      <w:r>
-        <w:rPr>
-          <w:rFonts w:ascii="Times New Roman" w:hAnsi="Times New Roman" w:cs="Times New Roman"/>
-        </w:rPr>
-        <w:t>Slik det er nå, er dette ikke koblet til Front-End.</w:t>
-      </w:r>
-    </w:p>
-    <w:p>
-      <w:pPr>
-        <w:pStyle w:val="Listeavsnitt"/>
-        <w:numPr>
-          <w:ilvl w:val="0"/>
-          <w:numId w:val="2"/>
-        </w:numPr>
-        <w:rPr>
-          <w:rFonts w:ascii="Times New Roman" w:hAnsi="Times New Roman" w:cs="Times New Roman"/>
-        </w:rPr>
-      </w:pPr>
-      <w:r>
-        <w:rPr>
-          <w:rFonts w:ascii="Times New Roman" w:hAnsi="Times New Roman" w:cs="Times New Roman"/>
-        </w:rPr>
-        <w:br w:type="page"/>
-      </w:r>
-    </w:p>
-    <w:p>
-      <w:pPr>
-        <w:spacing w:line="360" w:lineRule="auto"/>
-        <w:rPr>
-          <w:rFonts w:ascii="Times New Roman" w:hAnsi="Times New Roman" w:cs="Times New Roman"/>
-          <w:sz w:val="28"/>
-          <w:szCs w:val="28"/>
-        </w:rPr>
-      </w:pPr>
-      <w:r>
-        <w:rPr>
-          <w:rFonts w:ascii="Times New Roman" w:hAnsi="Times New Roman" w:cs="Times New Roman"/>
-          <w:sz w:val="28"/>
-          <w:szCs w:val="28"/>
-        </w:rPr>
-        <w:lastRenderedPageBreak/>
-        <w:t>Java-Backend (</w:t>
-      </w:r>
-      <w:r>
-        <w:rPr>
-          <w:rFonts w:ascii="Times New Roman" w:hAnsi="Times New Roman" w:cs="Times New Roman"/>
-          <w:sz w:val="28"/>
-          <w:szCs w:val="28"/>
-        </w:rPr>
-        <w:t>H</w:t>
-      </w:r>
-      <w:r>
-        <w:rPr>
-          <w:rFonts w:ascii="Times New Roman" w:hAnsi="Times New Roman" w:cs="Times New Roman"/>
-          <w:sz w:val="28"/>
-          <w:szCs w:val="28"/>
-        </w:rPr>
-        <w:t>ovedtittel)</w:t>
-      </w:r>
+          <w:sz w:val="32"/>
+          <w:szCs w:val="32"/>
+        </w:rPr>
+        <w:t>ovedtittel</w:t>
+      </w:r>
+      <w:proofErr w:type="spellEnd"/>
+      <w:r>
+        <w:rPr>
+          <w:rFonts w:ascii="Times New Roman" w:hAnsi="Times New Roman" w:cs="Times New Roman"/>
+          <w:color w:val="auto"/>
+          <w:sz w:val="32"/>
+          <w:szCs w:val="32"/>
+        </w:rPr>
+        <w:t>)</w:t>
+      </w:r>
+      <w:bookmarkEnd w:id="6"/>
     </w:p>
     <w:p>
       <w:pPr>
@@ -2525,7 +3343,7 @@
         <w:rPr>
           <w:rFonts w:ascii="Times New Roman" w:hAnsi="Times New Roman" w:cs="Times New Roman"/>
         </w:rPr>
-        <w:t>ner eller nevn funksjonalitet</w:t>
+        <w:t>ner eller funksjonalitet</w:t>
       </w:r>
     </w:p>
     <w:p>
@@ -2603,22 +3421,46 @@
     </w:p>
     <w:p>
       <w:pPr>
-        <w:spacing w:line="360" w:lineRule="auto"/>
-        <w:rPr>
-          <w:rFonts w:ascii="Times New Roman" w:hAnsi="Times New Roman" w:cs="Times New Roman"/>
-          <w:sz w:val="28"/>
-          <w:szCs w:val="28"/>
-        </w:rPr>
-      </w:pPr>
-      <w:r>
-        <w:rPr>
-          <w:rFonts w:ascii="Times New Roman" w:hAnsi="Times New Roman" w:cs="Times New Roman"/>
-          <w:sz w:val="28"/>
-          <w:szCs w:val="28"/>
+        <w:pStyle w:val="Overskrift1"/>
+        <w:rPr>
+          <w:rFonts w:ascii="Times New Roman" w:hAnsi="Times New Roman" w:cs="Times New Roman"/>
+          <w:color w:val="auto"/>
+          <w:sz w:val="32"/>
+          <w:szCs w:val="32"/>
+        </w:rPr>
+      </w:pPr>
+      <w:bookmarkStart w:id="7" w:name="_Toc180796608"/>
+      <w:r>
+        <w:rPr>
+          <w:rFonts w:ascii="Times New Roman" w:hAnsi="Times New Roman" w:cs="Times New Roman"/>
+          <w:color w:val="auto"/>
+          <w:sz w:val="32"/>
+          <w:szCs w:val="32"/>
         </w:rPr>
         <w:lastRenderedPageBreak/>
-        <w:t>Database (Hovedtittel – Skrives av Khalid)</w:t>
-      </w:r>
+        <w:t>Database (</w:t>
+      </w:r>
+      <w:proofErr w:type="spellStart"/>
+      <w:r>
+        <w:rPr>
+          <w:rFonts w:ascii="Times New Roman" w:hAnsi="Times New Roman" w:cs="Times New Roman"/>
+          <w:color w:val="auto"/>
+          <w:sz w:val="32"/>
+          <w:szCs w:val="32"/>
+        </w:rPr>
+        <w:t>Hovedtittel</w:t>
+      </w:r>
+      <w:proofErr w:type="spellEnd"/>
+      <w:r>
+        <w:rPr>
+          <w:rFonts w:ascii="Times New Roman" w:hAnsi="Times New Roman" w:cs="Times New Roman"/>
+          <w:color w:val="auto"/>
+          <w:sz w:val="32"/>
+          <w:szCs w:val="32"/>
+        </w:rPr>
+        <w:t xml:space="preserve"> – Skrives av Khalid)</w:t>
+      </w:r>
+      <w:bookmarkEnd w:id="7"/>
     </w:p>
     <w:p>
       <w:pPr>
@@ -2640,22 +3482,26 @@
     </w:p>
     <w:p>
       <w:pPr>
-        <w:spacing w:line="360" w:lineRule="auto"/>
-        <w:rPr>
-          <w:rFonts w:ascii="Times New Roman" w:hAnsi="Times New Roman" w:cs="Times New Roman"/>
-          <w:sz w:val="28"/>
-          <w:szCs w:val="28"/>
-        </w:rPr>
-      </w:pPr>
-      <w:r>
-        <w:rPr>
-          <w:rFonts w:ascii="Times New Roman" w:hAnsi="Times New Roman" w:cs="Times New Roman"/>
-          <w:sz w:val="28"/>
-          <w:szCs w:val="28"/>
+        <w:pStyle w:val="Overskrift1"/>
+        <w:rPr>
+          <w:rFonts w:ascii="Times New Roman" w:hAnsi="Times New Roman" w:cs="Times New Roman"/>
+          <w:color w:val="auto"/>
+          <w:sz w:val="32"/>
+          <w:szCs w:val="32"/>
+        </w:rPr>
+      </w:pPr>
+      <w:bookmarkStart w:id="8" w:name="_Toc180796609"/>
+      <w:r>
+        <w:rPr>
+          <w:rFonts w:ascii="Times New Roman" w:hAnsi="Times New Roman" w:cs="Times New Roman"/>
+          <w:color w:val="auto"/>
+          <w:sz w:val="32"/>
+          <w:szCs w:val="32"/>
         </w:rPr>
         <w:lastRenderedPageBreak/>
         <w:t>Retrospekt fra forrige sprint (Alle, men spesielt Khalid.)</w:t>
       </w:r>
+      <w:bookmarkEnd w:id="8"/>
     </w:p>
     <w:p>
       <w:pPr>
@@ -2882,7 +3728,21 @@
         <w:rPr>
           <w:rFonts w:ascii="Times New Roman" w:eastAsia="Times New Roman" w:hAnsi="Times New Roman" w:cs="Times New Roman"/>
         </w:rPr>
-        <w:t xml:space="preserve">Den siste endringen vi gjorde var å legge til brukerhistorie. Dette var noe vi ikke hadde i det første utkastet. Vi valgte derfor å legge til to spesifikke brukerhistorier for å illustrere hvordan og hvorfor bruker ville brukt produktet. Begge disse bruker historiene er relevante til det vi allerede har og handler om de brukerne vi brukte i både Personasene og scenarioene. </w:t>
+        <w:t xml:space="preserve">Den siste endringen vi gjorde var å legge til brukerhistorie. Dette var noe vi ikke hadde i det første utkastet. Vi valgte derfor å legge til to spesifikke brukerhistorier for å illustrere hvordan og hvorfor bruker ville brukt produktet. Begge disse bruker historiene er relevante til det vi allerede har og handler om de brukerne vi brukte i både </w:t>
+      </w:r>
+      <w:proofErr w:type="spellStart"/>
+      <w:r>
+        <w:rPr>
+          <w:rFonts w:ascii="Times New Roman" w:eastAsia="Times New Roman" w:hAnsi="Times New Roman" w:cs="Times New Roman"/>
+        </w:rPr>
+        <w:t>Personasene</w:t>
+      </w:r>
+      <w:proofErr w:type="spellEnd"/>
+      <w:r>
+        <w:rPr>
+          <w:rFonts w:ascii="Times New Roman" w:eastAsia="Times New Roman" w:hAnsi="Times New Roman" w:cs="Times New Roman"/>
+        </w:rPr>
+        <w:t xml:space="preserve"> og scenarioene. </w:t>
       </w:r>
     </w:p>
     <w:p>
@@ -2936,22 +3796,37 @@
     </w:p>
     <w:p>
       <w:pPr>
-        <w:spacing w:line="360" w:lineRule="auto"/>
-        <w:rPr>
-          <w:rFonts w:ascii="Times New Roman" w:hAnsi="Times New Roman" w:cs="Times New Roman"/>
-          <w:sz w:val="28"/>
-          <w:szCs w:val="28"/>
-        </w:rPr>
-      </w:pPr>
-      <w:r>
-        <w:rPr>
-          <w:rFonts w:ascii="Times New Roman" w:hAnsi="Times New Roman" w:cs="Times New Roman"/>
-          <w:sz w:val="28"/>
-          <w:szCs w:val="28"/>
+        <w:pStyle w:val="Overskrift1"/>
+        <w:rPr>
+          <w:rFonts w:ascii="Times New Roman" w:hAnsi="Times New Roman" w:cs="Times New Roman"/>
+          <w:color w:val="auto"/>
+          <w:sz w:val="32"/>
+          <w:szCs w:val="32"/>
+        </w:rPr>
+      </w:pPr>
+      <w:bookmarkStart w:id="9" w:name="_Toc180796610"/>
+      <w:proofErr w:type="spellStart"/>
+      <w:r>
+        <w:rPr>
+          <w:rFonts w:ascii="Times New Roman" w:hAnsi="Times New Roman" w:cs="Times New Roman"/>
+          <w:color w:val="auto"/>
+          <w:sz w:val="32"/>
+          <w:szCs w:val="32"/>
         </w:rPr>
         <w:lastRenderedPageBreak/>
-        <w:t>Fremtidlig arbeid:</w:t>
-      </w:r>
+        <w:t>Fremtidlig</w:t>
+      </w:r>
+      <w:proofErr w:type="spellEnd"/>
+      <w:r>
+        <w:rPr>
+          <w:rFonts w:ascii="Times New Roman" w:hAnsi="Times New Roman" w:cs="Times New Roman"/>
+          <w:color w:val="auto"/>
+          <w:sz w:val="32"/>
+          <w:szCs w:val="32"/>
+        </w:rPr>
+        <w:t xml:space="preserve"> arbeid:</w:t>
+      </w:r>
+      <w:bookmarkEnd w:id="9"/>
     </w:p>
     <w:p>
       <w:pPr>
@@ -3009,29 +3884,110 @@
     </w:p>
     <w:p>
       <w:pPr>
-        <w:spacing w:line="360" w:lineRule="auto"/>
-        <w:rPr>
-          <w:rFonts w:ascii="Times New Roman" w:hAnsi="Times New Roman" w:cs="Times New Roman"/>
-          <w:sz w:val="28"/>
-          <w:szCs w:val="28"/>
-        </w:rPr>
-      </w:pPr>
-      <w:r>
-        <w:rPr>
-          <w:rFonts w:ascii="Times New Roman" w:hAnsi="Times New Roman" w:cs="Times New Roman"/>
-          <w:sz w:val="28"/>
-          <w:szCs w:val="28"/>
+        <w:pStyle w:val="Overskrift1"/>
+        <w:rPr>
+          <w:rFonts w:ascii="Times New Roman" w:hAnsi="Times New Roman" w:cs="Times New Roman"/>
+          <w:color w:val="auto"/>
+          <w:sz w:val="32"/>
+          <w:szCs w:val="32"/>
+        </w:rPr>
+      </w:pPr>
+      <w:bookmarkStart w:id="10" w:name="_Toc180796611"/>
+      <w:r>
+        <w:rPr>
+          <w:rFonts w:ascii="Times New Roman" w:hAnsi="Times New Roman" w:cs="Times New Roman"/>
+          <w:color w:val="auto"/>
+          <w:sz w:val="32"/>
+          <w:szCs w:val="32"/>
         </w:rPr>
         <w:lastRenderedPageBreak/>
-        <w:t>Modeller: (Typisk skjermbilder, videoer, demo</w:t>
-      </w:r>
-      <w:r>
-        <w:rPr>
-          <w:rFonts w:ascii="Times New Roman" w:hAnsi="Times New Roman" w:cs="Times New Roman"/>
-          <w:sz w:val="28"/>
-          <w:szCs w:val="28"/>
+        <w:t>Modeller</w:t>
+      </w:r>
+      <w:r>
+        <w:rPr>
+          <w:rFonts w:ascii="Times New Roman" w:hAnsi="Times New Roman" w:cs="Times New Roman"/>
+          <w:color w:val="auto"/>
+          <w:sz w:val="32"/>
+          <w:szCs w:val="32"/>
+        </w:rPr>
+        <w:t xml:space="preserve"> og lenker</w:t>
+      </w:r>
+      <w:r>
+        <w:rPr>
+          <w:rFonts w:ascii="Times New Roman" w:hAnsi="Times New Roman" w:cs="Times New Roman"/>
+          <w:color w:val="auto"/>
+          <w:sz w:val="32"/>
+          <w:szCs w:val="32"/>
+        </w:rPr>
+        <w:t>: (Typisk skjermbilder, videoer, demo</w:t>
+      </w:r>
+      <w:r>
+        <w:rPr>
+          <w:rFonts w:ascii="Times New Roman" w:hAnsi="Times New Roman" w:cs="Times New Roman"/>
+          <w:color w:val="auto"/>
+          <w:sz w:val="32"/>
+          <w:szCs w:val="32"/>
         </w:rPr>
         <w:t xml:space="preserve"> av det vi har gjort)</w:t>
+      </w:r>
+      <w:bookmarkEnd w:id="10"/>
+    </w:p>
+    <w:p>
+      <w:pPr>
+        <w:pStyle w:val="Listeavsnitt"/>
+        <w:numPr>
+          <w:ilvl w:val="0"/>
+          <w:numId w:val="1"/>
+        </w:numPr>
+        <w:spacing w:line="360" w:lineRule="auto"/>
+        <w:rPr>
+          <w:rFonts w:ascii="Times New Roman" w:hAnsi="Times New Roman" w:cs="Times New Roman"/>
+        </w:rPr>
+      </w:pPr>
+      <w:r>
+        <w:rPr>
+          <w:rFonts w:ascii="Times New Roman" w:hAnsi="Times New Roman" w:cs="Times New Roman"/>
+        </w:rPr>
+        <w:t>Emil:</w:t>
+      </w:r>
+      <w:r>
+        <w:rPr>
+          <w:rFonts w:ascii="Times New Roman" w:hAnsi="Times New Roman" w:cs="Times New Roman"/>
+        </w:rPr>
+        <w:t xml:space="preserve"> GitHub sti til </w:t>
+      </w:r>
+      <w:r>
+        <w:rPr>
+          <w:rFonts w:ascii="Times New Roman" w:hAnsi="Times New Roman" w:cs="Times New Roman"/>
+        </w:rPr>
+        <w:t>video.</w:t>
+      </w:r>
+      <w:r>
+        <w:rPr>
+          <w:rFonts w:ascii="Times New Roman" w:hAnsi="Times New Roman" w:cs="Times New Roman"/>
+        </w:rPr>
+        <w:t xml:space="preserve"> </w:t>
+      </w:r>
+    </w:p>
+    <w:p>
+      <w:pPr>
+        <w:pStyle w:val="Listeavsnitt"/>
+        <w:numPr>
+          <w:ilvl w:val="0"/>
+          <w:numId w:val="1"/>
+        </w:numPr>
+        <w:spacing w:line="360" w:lineRule="auto"/>
+        <w:rPr>
+          <w:rFonts w:ascii="Times New Roman" w:hAnsi="Times New Roman" w:cs="Times New Roman"/>
+          <w:sz w:val="28"/>
+          <w:szCs w:val="28"/>
+        </w:rPr>
+      </w:pPr>
+      <w:r>
+        <w:rPr>
+          <w:rFonts w:ascii="Times New Roman" w:hAnsi="Times New Roman" w:cs="Times New Roman"/>
+        </w:rPr>
+        <w:t>Ta eventuelt eget initiativ her, om dere vil inkludere noe over.</w:t>
       </w:r>
       <w:r>
         <w:rPr>
@@ -3060,6 +4016,305 @@
         <w:lastRenderedPageBreak/>
         <w:t>Litteratur:</w:t>
       </w:r>
+    </w:p>
+    <w:p>
+      <w:pPr>
+        <w:pStyle w:val="NormalWeb"/>
+        <w:spacing w:before="0" w:beforeAutospacing="0" w:after="0" w:afterAutospacing="0" w:line="480" w:lineRule="atLeast"/>
+        <w:rPr>
+          <w:color w:val="000000"/>
+        </w:rPr>
+      </w:pPr>
+      <w:r>
+        <w:rPr>
+          <w:i/>
+          <w:iCs/>
+          <w:color w:val="000000"/>
+        </w:rPr>
+        <w:t>Vue.js</w:t>
+      </w:r>
+      <w:r>
+        <w:rPr>
+          <w:color w:val="000000"/>
+        </w:rPr>
+        <w:t xml:space="preserve">. (2014). Vuejs.org. </w:t>
+      </w:r>
+      <w:hyperlink r:id="rId8" w:history="1">
+        <w:r>
+          <w:rPr>
+            <w:rStyle w:val="Hyperkobling"/>
+          </w:rPr>
+          <w:t>https://vuejs.org/</w:t>
+        </w:r>
+      </w:hyperlink>
+      <w:r>
+        <w:rPr>
+          <w:color w:val="000000"/>
+        </w:rPr>
+        <w:t xml:space="preserve"> </w:t>
+      </w:r>
+    </w:p>
+    <w:p>
+      <w:pPr>
+        <w:pStyle w:val="NormalWeb"/>
+        <w:spacing w:before="0" w:beforeAutospacing="0" w:after="0" w:afterAutospacing="0" w:line="480" w:lineRule="atLeast"/>
+        <w:rPr>
+          <w:color w:val="000000"/>
+        </w:rPr>
+      </w:pPr>
+      <w:r>
+        <w:rPr>
+          <w:i/>
+          <w:iCs/>
+          <w:color w:val="000000"/>
+        </w:rPr>
+        <w:t xml:space="preserve">Quasar Framework - </w:t>
+      </w:r>
+      <w:proofErr w:type="spellStart"/>
+      <w:r>
+        <w:rPr>
+          <w:i/>
+          <w:iCs/>
+          <w:color w:val="000000"/>
+        </w:rPr>
+        <w:t>Build</w:t>
+      </w:r>
+      <w:proofErr w:type="spellEnd"/>
+      <w:r>
+        <w:rPr>
+          <w:i/>
+          <w:iCs/>
+          <w:color w:val="000000"/>
+        </w:rPr>
+        <w:t xml:space="preserve"> </w:t>
+      </w:r>
+      <w:proofErr w:type="spellStart"/>
+      <w:r>
+        <w:rPr>
+          <w:i/>
+          <w:iCs/>
+          <w:color w:val="000000"/>
+        </w:rPr>
+        <w:t>high-performance</w:t>
+      </w:r>
+      <w:proofErr w:type="spellEnd"/>
+      <w:r>
+        <w:rPr>
+          <w:i/>
+          <w:iCs/>
+          <w:color w:val="000000"/>
+        </w:rPr>
+        <w:t xml:space="preserve"> </w:t>
+      </w:r>
+      <w:proofErr w:type="spellStart"/>
+      <w:r>
+        <w:rPr>
+          <w:i/>
+          <w:iCs/>
+          <w:color w:val="000000"/>
+        </w:rPr>
+        <w:t>VueJS</w:t>
+      </w:r>
+      <w:proofErr w:type="spellEnd"/>
+      <w:r>
+        <w:rPr>
+          <w:i/>
+          <w:iCs/>
+          <w:color w:val="000000"/>
+        </w:rPr>
+        <w:t xml:space="preserve"> </w:t>
+      </w:r>
+      <w:proofErr w:type="spellStart"/>
+      <w:r>
+        <w:rPr>
+          <w:i/>
+          <w:iCs/>
+          <w:color w:val="000000"/>
+        </w:rPr>
+        <w:t>user</w:t>
+      </w:r>
+      <w:proofErr w:type="spellEnd"/>
+      <w:r>
+        <w:rPr>
+          <w:i/>
+          <w:iCs/>
+          <w:color w:val="000000"/>
+        </w:rPr>
+        <w:t xml:space="preserve"> </w:t>
+      </w:r>
+      <w:proofErr w:type="spellStart"/>
+      <w:r>
+        <w:rPr>
+          <w:i/>
+          <w:iCs/>
+          <w:color w:val="000000"/>
+        </w:rPr>
+        <w:t>interfaces</w:t>
+      </w:r>
+      <w:proofErr w:type="spellEnd"/>
+      <w:r>
+        <w:rPr>
+          <w:i/>
+          <w:iCs/>
+          <w:color w:val="000000"/>
+        </w:rPr>
+        <w:t xml:space="preserve"> in record time</w:t>
+      </w:r>
+      <w:r>
+        <w:rPr>
+          <w:color w:val="000000"/>
+        </w:rPr>
+        <w:t xml:space="preserve">. (2020). Quasar Framework. </w:t>
+      </w:r>
+      <w:hyperlink r:id="rId9" w:history="1">
+        <w:r>
+          <w:rPr>
+            <w:rStyle w:val="Hyperkobling"/>
+          </w:rPr>
+          <w:t>https://quasar.dev/</w:t>
+        </w:r>
+      </w:hyperlink>
+      <w:r>
+        <w:rPr>
+          <w:color w:val="000000"/>
+        </w:rPr>
+        <w:t xml:space="preserve"> </w:t>
+      </w:r>
+    </w:p>
+    <w:p>
+      <w:pPr>
+        <w:pStyle w:val="NormalWeb"/>
+        <w:spacing w:before="0" w:beforeAutospacing="0" w:after="0" w:afterAutospacing="0" w:line="480" w:lineRule="atLeast"/>
+        <w:rPr>
+          <w:color w:val="000000"/>
+        </w:rPr>
+      </w:pPr>
+      <w:proofErr w:type="spellStart"/>
+      <w:r>
+        <w:rPr>
+          <w:i/>
+          <w:iCs/>
+          <w:color w:val="000000"/>
+        </w:rPr>
+        <w:t>Capacitor</w:t>
+      </w:r>
+      <w:proofErr w:type="spellEnd"/>
+      <w:r>
+        <w:rPr>
+          <w:i/>
+          <w:iCs/>
+          <w:color w:val="000000"/>
+        </w:rPr>
+        <w:t xml:space="preserve"> by </w:t>
+      </w:r>
+      <w:proofErr w:type="spellStart"/>
+      <w:r>
+        <w:rPr>
+          <w:i/>
+          <w:iCs/>
+          <w:color w:val="000000"/>
+        </w:rPr>
+        <w:t>Ionic</w:t>
+      </w:r>
+      <w:proofErr w:type="spellEnd"/>
+      <w:r>
+        <w:rPr>
+          <w:i/>
+          <w:iCs/>
+          <w:color w:val="000000"/>
+        </w:rPr>
+        <w:t xml:space="preserve"> - Cross-</w:t>
+      </w:r>
+      <w:proofErr w:type="spellStart"/>
+      <w:r>
+        <w:rPr>
+          <w:i/>
+          <w:iCs/>
+          <w:color w:val="000000"/>
+        </w:rPr>
+        <w:t>platform</w:t>
+      </w:r>
+      <w:proofErr w:type="spellEnd"/>
+      <w:r>
+        <w:rPr>
+          <w:i/>
+          <w:iCs/>
+          <w:color w:val="000000"/>
+        </w:rPr>
+        <w:t xml:space="preserve"> apps </w:t>
+      </w:r>
+      <w:proofErr w:type="spellStart"/>
+      <w:r>
+        <w:rPr>
+          <w:i/>
+          <w:iCs/>
+          <w:color w:val="000000"/>
+        </w:rPr>
+        <w:t>with</w:t>
+      </w:r>
+      <w:proofErr w:type="spellEnd"/>
+      <w:r>
+        <w:rPr>
+          <w:i/>
+          <w:iCs/>
+          <w:color w:val="000000"/>
+        </w:rPr>
+        <w:t xml:space="preserve"> web </w:t>
+      </w:r>
+      <w:proofErr w:type="spellStart"/>
+      <w:r>
+        <w:rPr>
+          <w:i/>
+          <w:iCs/>
+          <w:color w:val="000000"/>
+        </w:rPr>
+        <w:t>technology</w:t>
+      </w:r>
+      <w:proofErr w:type="spellEnd"/>
+      <w:r>
+        <w:rPr>
+          <w:color w:val="000000"/>
+        </w:rPr>
+        <w:t xml:space="preserve">. (2024). </w:t>
+      </w:r>
+      <w:proofErr w:type="spellStart"/>
+      <w:r>
+        <w:rPr>
+          <w:color w:val="000000"/>
+        </w:rPr>
+        <w:t>Capacitor</w:t>
+      </w:r>
+      <w:proofErr w:type="spellEnd"/>
+      <w:r>
+        <w:rPr>
+          <w:color w:val="000000"/>
+        </w:rPr>
+        <w:t xml:space="preserve">. </w:t>
+      </w:r>
+      <w:hyperlink r:id="rId10" w:history="1">
+        <w:r>
+          <w:rPr>
+            <w:rStyle w:val="Hyperkobling"/>
+          </w:rPr>
+          <w:t>https://capacitorjs.com/</w:t>
+        </w:r>
+      </w:hyperlink>
+      <w:r>
+        <w:rPr>
+          <w:color w:val="000000"/>
+        </w:rPr>
+        <w:t xml:space="preserve"> </w:t>
+      </w:r>
+    </w:p>
+    <w:p>
+      <w:pPr>
+        <w:spacing w:line="360" w:lineRule="auto"/>
+        <w:rPr>
+          <w:rFonts w:ascii="Times New Roman" w:hAnsi="Times New Roman" w:cs="Times New Roman"/>
+          <w:sz w:val="28"/>
+          <w:szCs w:val="28"/>
+        </w:rPr>
+      </w:pPr>
     </w:p>
     <w:sectPr>
       <w:pgSz w:w="11906" w:h="16838"/>
@@ -3069,6 +4324,56 @@
     </w:sectPr>
   </w:body>
 </w:document>
+</file>
+
+<file path=word/endnotes.xml><?xml version="1.0" encoding="utf-8"?>
+<w:endnotes xmlns:wpc="http://schemas.microsoft.com/office/word/2010/wordprocessingCanvas" xmlns:cx="http://schemas.microsoft.com/office/drawing/2014/chartex" xmlns:cx1="http://schemas.microsoft.com/office/drawing/2015/9/8/chartex" xmlns:cx2="http://schemas.microsoft.com/office/drawing/2015/10/21/chartex" xmlns:cx3="http://schemas.microsoft.com/office/drawing/2016/5/9/chartex" xmlns:cx4="http://schemas.microsoft.com/office/drawing/2016/5/10/chartex" xmlns:cx5="http://schemas.microsoft.com/office/drawing/2016/5/11/chartex" xmlns:cx6="http://schemas.microsoft.com/office/drawing/2016/5/12/chartex" xmlns:cx7="http://schemas.microsoft.com/office/drawing/2016/5/13/chartex" xmlns:cx8="http://schemas.microsoft.com/office/drawing/2016/5/14/chartex" xmlns:mc="http://schemas.openxmlformats.org/markup-compatibility/2006" xmlns:aink="http://schemas.microsoft.com/office/drawing/2016/ink" xmlns:am3d="http://schemas.microsoft.com/office/drawing/2017/model3d" xmlns:o="urn:schemas-microsoft-com:office:office" xmlns:oel="http://schemas.microsoft.com/office/2019/extlst" xmlns:r="http://schemas.openxmlformats.org/officeDocument/2006/relationships" xmlns:m="http://schemas.openxmlformats.org/officeDocument/2006/math" xmlns:v="urn:schemas-microsoft-com:vml" xmlns:wp14="http://schemas.microsoft.com/office/word/2010/wordprocessingDrawing" xmlns:wp="http://schemas.openxmlformats.org/drawingml/2006/wordprocessingDrawing" xmlns:w10="urn:schemas-microsoft-com:office:word" xmlns:w="http://schemas.openxmlformats.org/wordprocessingml/2006/main" xmlns:w14="http://schemas.microsoft.com/office/word/2010/wordml" xmlns:w15="http://schemas.microsoft.com/office/word/2012/wordml" xmlns:w16cex="http://schemas.microsoft.com/office/word/2018/wordml/cex" xmlns:w16cid="http://schemas.microsoft.com/office/word/2016/wordml/cid" xmlns:w16="http://schemas.microsoft.com/office/word/2018/wordml" xmlns:w16du="http://schemas.microsoft.com/office/word/2023/wordml/word16du" xmlns:w16sdtdh="http://schemas.microsoft.com/office/word/2020/wordml/sdtdatahash" xmlns:w16se="http://schemas.microsoft.com/office/word/2015/wordml/symex" xmlns:wpg="http://schemas.microsoft.com/office/word/2010/wordprocessingGroup" xmlns:wpi="http://schemas.microsoft.com/office/word/2010/wordprocessingInk" xmlns:wne="http://schemas.microsoft.com/office/word/2006/wordml" xmlns:wps="http://schemas.microsoft.com/office/word/2010/wordprocessingShape" mc:Ignorable="w14 w15 w16se w16cid w16 w16cex w16sdtdh w16du wp14">
+  <w:endnote w:type="separator" w:id="-1">
+    <w:p>
+      <w:pPr>
+        <w:spacing w:after="0" w:line="240" w:lineRule="auto"/>
+      </w:pPr>
+      <w:r>
+        <w:separator/>
+      </w:r>
+    </w:p>
+  </w:endnote>
+  <w:endnote w:type="continuationSeparator" w:id="0">
+    <w:p>
+      <w:pPr>
+        <w:spacing w:after="0" w:line="240" w:lineRule="auto"/>
+      </w:pPr>
+      <w:r>
+        <w:continuationSeparator/>
+      </w:r>
+    </w:p>
+  </w:endnote>
+</w:endnotes>
+</file>
+
+<file path=word/footnotes.xml><?xml version="1.0" encoding="utf-8"?>
+<w:footnotes xmlns:wpc="http://schemas.microsoft.com/office/word/2010/wordprocessingCanvas" xmlns:cx="http://schemas.microsoft.com/office/drawing/2014/chartex" xmlns:cx1="http://schemas.microsoft.com/office/drawing/2015/9/8/chartex" xmlns:cx2="http://schemas.microsoft.com/office/drawing/2015/10/21/chartex" xmlns:cx3="http://schemas.microsoft.com/office/drawing/2016/5/9/chartex" xmlns:cx4="http://schemas.microsoft.com/office/drawing/2016/5/10/chartex" xmlns:cx5="http://schemas.microsoft.com/office/drawing/2016/5/11/chartex" xmlns:cx6="http://schemas.microsoft.com/office/drawing/2016/5/12/chartex" xmlns:cx7="http://schemas.microsoft.com/office/drawing/2016/5/13/chartex" xmlns:cx8="http://schemas.microsoft.com/office/drawing/2016/5/14/chartex" xmlns:mc="http://schemas.openxmlformats.org/markup-compatibility/2006" xmlns:aink="http://schemas.microsoft.com/office/drawing/2016/ink" xmlns:am3d="http://schemas.microsoft.com/office/drawing/2017/model3d" xmlns:o="urn:schemas-microsoft-com:office:office" xmlns:oel="http://schemas.microsoft.com/office/2019/extlst" xmlns:r="http://schemas.openxmlformats.org/officeDocument/2006/relationships" xmlns:m="http://schemas.openxmlformats.org/officeDocument/2006/math" xmlns:v="urn:schemas-microsoft-com:vml" xmlns:wp14="http://schemas.microsoft.com/office/word/2010/wordprocessingDrawing" xmlns:wp="http://schemas.openxmlformats.org/drawingml/2006/wordprocessingDrawing" xmlns:w10="urn:schemas-microsoft-com:office:word" xmlns:w="http://schemas.openxmlformats.org/wordprocessingml/2006/main" xmlns:w14="http://schemas.microsoft.com/office/word/2010/wordml" xmlns:w15="http://schemas.microsoft.com/office/word/2012/wordml" xmlns:w16cex="http://schemas.microsoft.com/office/word/2018/wordml/cex" xmlns:w16cid="http://schemas.microsoft.com/office/word/2016/wordml/cid" xmlns:w16="http://schemas.microsoft.com/office/word/2018/wordml" xmlns:w16du="http://schemas.microsoft.com/office/word/2023/wordml/word16du" xmlns:w16sdtdh="http://schemas.microsoft.com/office/word/2020/wordml/sdtdatahash" xmlns:w16se="http://schemas.microsoft.com/office/word/2015/wordml/symex" xmlns:wpg="http://schemas.microsoft.com/office/word/2010/wordprocessingGroup" xmlns:wpi="http://schemas.microsoft.com/office/word/2010/wordprocessingInk" xmlns:wne="http://schemas.microsoft.com/office/word/2006/wordml" xmlns:wps="http://schemas.microsoft.com/office/word/2010/wordprocessingShape" mc:Ignorable="w14 w15 w16se w16cid w16 w16cex w16sdtdh w16du wp14">
+  <w:footnote w:type="separator" w:id="-1">
+    <w:p>
+      <w:pPr>
+        <w:spacing w:after="0" w:line="240" w:lineRule="auto"/>
+      </w:pPr>
+      <w:r>
+        <w:separator/>
+      </w:r>
+    </w:p>
+  </w:footnote>
+  <w:footnote w:type="continuationSeparator" w:id="0">
+    <w:p>
+      <w:pPr>
+        <w:spacing w:after="0" w:line="240" w:lineRule="auto"/>
+      </w:pPr>
+      <w:r>
+        <w:continuationSeparator/>
+      </w:r>
+    </w:p>
+  </w:footnote>
+</w:footnotes>
 </file>
 
 <file path=word/intelligence2.xml><?xml version="1.0" encoding="utf-8"?>
@@ -3920,7 +5225,6 @@
   <w:style w:type="character" w:default="1" w:styleId="Standardskriftforavsnitt">
     <w:name w:val="Default Paragraph Font"/>
     <w:uiPriority w:val="1"/>
-    <w:semiHidden/>
     <w:unhideWhenUsed/>
   </w:style>
   <w:style w:type="table" w:default="1" w:styleId="Vanligtabell">
@@ -4301,6 +5605,113 @@
       <w:shd w:val="clear" w:color="auto" w:fill="E1DFDD"/>
     </w:rPr>
   </w:style>
+  <w:style w:type="paragraph" w:styleId="Fotnotetekst">
+    <w:name w:val="footnote text"/>
+    <w:basedOn w:val="Normal"/>
+    <w:link w:val="FotnotetekstTegn"/>
+    <w:uiPriority w:val="99"/>
+    <w:semiHidden/>
+    <w:unhideWhenUsed/>
+    <w:rsid w:val="00406F00"/>
+    <w:pPr>
+      <w:spacing w:after="0" w:line="240" w:lineRule="auto"/>
+    </w:pPr>
+    <w:rPr>
+      <w:sz w:val="20"/>
+      <w:szCs w:val="20"/>
+    </w:rPr>
+  </w:style>
+  <w:style w:type="character" w:customStyle="1" w:styleId="FotnotetekstTegn">
+    <w:name w:val="Fotnotetekst Tegn"/>
+    <w:basedOn w:val="Standardskriftforavsnitt"/>
+    <w:link w:val="Fotnotetekst"/>
+    <w:uiPriority w:val="99"/>
+    <w:semiHidden/>
+    <w:rsid w:val="00406F00"/>
+    <w:rPr>
+      <w:sz w:val="20"/>
+      <w:szCs w:val="20"/>
+    </w:rPr>
+  </w:style>
+  <w:style w:type="character" w:styleId="Fotnotereferanse">
+    <w:name w:val="footnote reference"/>
+    <w:basedOn w:val="Standardskriftforavsnitt"/>
+    <w:uiPriority w:val="99"/>
+    <w:semiHidden/>
+    <w:unhideWhenUsed/>
+    <w:rsid w:val="00406F00"/>
+    <w:rPr>
+      <w:vertAlign w:val="superscript"/>
+    </w:rPr>
+  </w:style>
+  <w:style w:type="paragraph" w:styleId="Sluttnotetekst">
+    <w:name w:val="endnote text"/>
+    <w:basedOn w:val="Normal"/>
+    <w:link w:val="SluttnotetekstTegn"/>
+    <w:uiPriority w:val="99"/>
+    <w:semiHidden/>
+    <w:unhideWhenUsed/>
+    <w:rsid w:val="00406F00"/>
+    <w:pPr>
+      <w:spacing w:after="0" w:line="240" w:lineRule="auto"/>
+    </w:pPr>
+    <w:rPr>
+      <w:sz w:val="20"/>
+      <w:szCs w:val="20"/>
+    </w:rPr>
+  </w:style>
+  <w:style w:type="character" w:customStyle="1" w:styleId="SluttnotetekstTegn">
+    <w:name w:val="Sluttnotetekst Tegn"/>
+    <w:basedOn w:val="Standardskriftforavsnitt"/>
+    <w:link w:val="Sluttnotetekst"/>
+    <w:uiPriority w:val="99"/>
+    <w:semiHidden/>
+    <w:rsid w:val="00406F00"/>
+    <w:rPr>
+      <w:sz w:val="20"/>
+      <w:szCs w:val="20"/>
+    </w:rPr>
+  </w:style>
+  <w:style w:type="character" w:styleId="Sluttnotereferanse">
+    <w:name w:val="endnote reference"/>
+    <w:basedOn w:val="Standardskriftforavsnitt"/>
+    <w:uiPriority w:val="99"/>
+    <w:semiHidden/>
+    <w:unhideWhenUsed/>
+    <w:rsid w:val="00406F00"/>
+    <w:rPr>
+      <w:vertAlign w:val="superscript"/>
+    </w:rPr>
+  </w:style>
+  <w:style w:type="character" w:styleId="Fulgthyperkobling">
+    <w:name w:val="FollowedHyperlink"/>
+    <w:basedOn w:val="Standardskriftforavsnitt"/>
+    <w:uiPriority w:val="99"/>
+    <w:semiHidden/>
+    <w:unhideWhenUsed/>
+    <w:rsid w:val="00CD7204"/>
+    <w:rPr>
+      <w:color w:val="96607D" w:themeColor="followedHyperlink"/>
+      <w:u w:val="single"/>
+    </w:rPr>
+  </w:style>
+  <w:style w:type="paragraph" w:styleId="NormalWeb">
+    <w:name w:val="Normal (Web)"/>
+    <w:basedOn w:val="Normal"/>
+    <w:uiPriority w:val="99"/>
+    <w:semiHidden/>
+    <w:unhideWhenUsed/>
+    <w:rsid w:val="00CA0F22"/>
+    <w:pPr>
+      <w:spacing w:before="100" w:beforeAutospacing="1" w:after="100" w:afterAutospacing="1" w:line="240" w:lineRule="auto"/>
+    </w:pPr>
+    <w:rPr>
+      <w:rFonts w:ascii="Times New Roman" w:eastAsia="Times New Roman" w:hAnsi="Times New Roman" w:cs="Times New Roman"/>
+      <w:kern w:val="0"/>
+      <w:lang w:eastAsia="nb-NO"/>
+      <w14:ligatures w14:val="none"/>
+    </w:rPr>
+  </w:style>
 </w:styles>
 </file>
 

</xml_diff>